<commit_message>
Major additions to figure 2
</commit_message>
<xml_diff>
--- a/Experiment list.docx
+++ b/Experiment list.docx
@@ -1153,7 +1153,15 @@
               <w:cnfStyle w:val="000000000000" w:firstRow="0" w:lastRow="0" w:firstColumn="0" w:lastColumn="0" w:oddVBand="0" w:evenVBand="0" w:oddHBand="0" w:evenHBand="0" w:firstRowFirstColumn="0" w:firstRowLastColumn="0" w:lastRowFirstColumn="0" w:lastRowLastColumn="0"/>
             </w:pPr>
             <w:r>
-              <w:t>Same setup as Experiment C1 just for a longer run time.</w:t>
+              <w:t xml:space="preserve">Same setup as Experiment C1 just for a longer </w:t>
+            </w:r>
+            <w:proofErr w:type="gramStart"/>
+            <w:r>
+              <w:t>run</w:t>
+            </w:r>
+            <w:proofErr w:type="gramEnd"/>
+            <w:r>
+              <w:t xml:space="preserve"> time.</w:t>
             </w:r>
           </w:p>
           <w:p>
@@ -1492,15 +1500,7 @@
             <w:tcW w:w="1629" w:type="dxa"/>
           </w:tcPr>
           <w:p>
-            <w:pPr>
-              <w:rPr>
-                <w:color w:val="FF0000"/>
-              </w:rPr>
-            </w:pPr>
-            <w:r>
-              <w:rPr>
-                <w:color w:val="FF0000"/>
-              </w:rPr>
+            <w:r>
               <w:t>Experiment-D5</w:t>
             </w:r>
           </w:p>
@@ -1512,14 +1512,8 @@
           <w:p>
             <w:pPr>
               <w:cnfStyle w:val="000000000000" w:firstRow="0" w:lastRow="0" w:firstColumn="0" w:lastColumn="0" w:oddVBand="0" w:evenVBand="0" w:oddHBand="0" w:evenHBand="0" w:firstRowFirstColumn="0" w:firstRowLastColumn="0" w:lastRowFirstColumn="0" w:lastRowLastColumn="0"/>
-              <w:rPr>
-                <w:color w:val="FF0000"/>
-              </w:rPr>
-            </w:pPr>
-            <w:r>
-              <w:rPr>
-                <w:color w:val="FF0000"/>
-              </w:rPr>
+            </w:pPr>
+            <w:r>
               <w:t>Same as D4 just with z flux in compartment 8 only and allowed to run for a long time</w:t>
             </w:r>
           </w:p>
@@ -1531,15 +1525,12 @@
           <w:p>
             <w:pPr>
               <w:cnfStyle w:val="000000000000" w:firstRow="0" w:lastRow="0" w:firstColumn="0" w:lastColumn="0" w:oddVBand="0" w:evenVBand="0" w:oddHBand="0" w:evenHBand="0" w:firstRowFirstColumn="0" w:firstRowLastColumn="0" w:lastRowFirstColumn="0" w:lastRowLastColumn="0"/>
-              <w:rPr>
-                <w:color w:val="FF0000"/>
-              </w:rPr>
-            </w:pPr>
-            <w:r>
-              <w:rPr>
-                <w:color w:val="FF0000"/>
-              </w:rPr>
-              <w:t>In progress but seems highly successful – likely basis for figure.</w:t>
+            </w:pPr>
+            <w:r>
+              <w:t>Successful!</w:t>
+            </w:r>
+            <w:r>
+              <w:t xml:space="preserve"> Likely Figure 2A</w:t>
             </w:r>
           </w:p>
         </w:tc>
@@ -1552,63 +1543,66 @@
           <w:tcPr>
             <w:cnfStyle w:val="001000000000" w:firstRow="0" w:lastRow="0" w:firstColumn="1" w:lastColumn="0" w:oddVBand="0" w:evenVBand="0" w:oddHBand="0" w:evenHBand="0" w:firstRowFirstColumn="0" w:firstRowLastColumn="0" w:lastRowFirstColumn="0" w:lastRowLastColumn="0"/>
             <w:tcW w:w="1629" w:type="dxa"/>
-            <w:shd w:val="clear" w:color="auto" w:fill="00B0F0"/>
-          </w:tcPr>
-          <w:p>
-            <w:pPr>
-              <w:jc w:val="center"/>
-              <w:rPr>
-                <w:sz w:val="28"/>
-                <w:szCs w:val="28"/>
-              </w:rPr>
-            </w:pPr>
-            <w:r>
-              <w:rPr>
-                <w:sz w:val="28"/>
-                <w:szCs w:val="28"/>
-              </w:rPr>
-              <w:t>E</w:t>
+          </w:tcPr>
+          <w:p>
+            <w:r>
+              <w:t>Experiment-D6</w:t>
             </w:r>
           </w:p>
         </w:tc>
         <w:tc>
           <w:tcPr>
             <w:tcW w:w="7580" w:type="dxa"/>
-            <w:shd w:val="clear" w:color="auto" w:fill="00B0F0"/>
-          </w:tcPr>
-          <w:p>
-            <w:pPr>
-              <w:cnfStyle w:val="000000100000" w:firstRow="0" w:lastRow="0" w:firstColumn="0" w:lastColumn="0" w:oddVBand="0" w:evenVBand="0" w:oddHBand="1" w:evenHBand="0" w:firstRowFirstColumn="0" w:firstRowLastColumn="0" w:lastRowFirstColumn="0" w:lastRowLastColumn="0"/>
-              <w:rPr>
-                <w:b/>
-                <w:bCs/>
-                <w:sz w:val="28"/>
-                <w:szCs w:val="28"/>
-              </w:rPr>
-            </w:pPr>
-            <w:r>
-              <w:rPr>
-                <w:b/>
-                <w:bCs/>
-                <w:sz w:val="28"/>
-                <w:szCs w:val="28"/>
-              </w:rPr>
-              <w:t>Optimal simulation settings for synapse experiments</w:t>
+          </w:tcPr>
+          <w:p>
+            <w:pPr>
+              <w:cnfStyle w:val="000000100000" w:firstRow="0" w:lastRow="0" w:firstColumn="0" w:lastColumn="0" w:oddVBand="0" w:evenVBand="0" w:oddHBand="1" w:evenHBand="0" w:firstRowFirstColumn="0" w:firstRowLastColumn="0" w:lastRowFirstColumn="0" w:lastRowLastColumn="0"/>
+            </w:pPr>
+            <w:r>
+              <w:t xml:space="preserve">Same as D5 just </w:t>
+            </w:r>
+            <w:r>
+              <w:t xml:space="preserve">with no x flux, only z </w:t>
+            </w:r>
+            <w:r>
+              <w:t>decreases</w:t>
+            </w:r>
+            <w:r>
+              <w:t xml:space="preserve"> </w:t>
+            </w:r>
+            <w:r>
+              <w:t>and increased effect.</w:t>
+            </w:r>
+          </w:p>
+          <w:p>
+            <w:pPr>
+              <w:cnfStyle w:val="000000100000" w:firstRow="0" w:lastRow="0" w:firstColumn="0" w:lastColumn="0" w:oddVBand="0" w:evenVBand="0" w:oddHBand="1" w:evenHBand="0" w:firstRowFirstColumn="0" w:firstRowLastColumn="0" w:lastRowFirstColumn="0" w:lastRowLastColumn="0"/>
+            </w:pPr>
+            <w:r>
+              <w:t xml:space="preserve">Z: -0.85 </w:t>
+            </w:r>
+            <w:r>
+              <w:sym w:font="Wingdings" w:char="F0E0"/>
+            </w:r>
+            <w:r>
+              <w:t xml:space="preserve"> -1.2</w:t>
             </w:r>
           </w:p>
         </w:tc>
         <w:tc>
           <w:tcPr>
             <w:tcW w:w="6095" w:type="dxa"/>
-            <w:shd w:val="clear" w:color="auto" w:fill="00B0F0"/>
-          </w:tcPr>
-          <w:p>
-            <w:pPr>
-              <w:cnfStyle w:val="000000100000" w:firstRow="0" w:lastRow="0" w:firstColumn="0" w:lastColumn="0" w:oddVBand="0" w:evenVBand="0" w:oddHBand="1" w:evenHBand="0" w:firstRowFirstColumn="0" w:firstRowLastColumn="0" w:lastRowFirstColumn="0" w:lastRowLastColumn="0"/>
-              <w:rPr>
-                <w:color w:val="FF0000"/>
-              </w:rPr>
-            </w:pPr>
+          </w:tcPr>
+          <w:p>
+            <w:pPr>
+              <w:cnfStyle w:val="000000100000" w:firstRow="0" w:lastRow="0" w:firstColumn="0" w:lastColumn="0" w:oddVBand="0" w:evenVBand="0" w:oddHBand="1" w:evenHBand="0" w:firstRowFirstColumn="0" w:firstRowLastColumn="0" w:lastRowFirstColumn="0" w:lastRowLastColumn="0"/>
+              <w:rPr>
+                <w:color w:val="FF0000"/>
+              </w:rPr>
+            </w:pPr>
+            <w:r>
+              <w:t>Success, managed to get a voltage drop of +- 4mv in affected compartment</w:t>
+            </w:r>
           </w:p>
         </w:tc>
       </w:tr>
@@ -1620,7 +1614,7 @@
           </w:tcPr>
           <w:p>
             <w:r>
-              <w:t>E1-2</w:t>
+              <w:t>Experiment-D7</w:t>
             </w:r>
           </w:p>
         </w:tc>
@@ -1633,7 +1627,21 @@
               <w:cnfStyle w:val="000000000000" w:firstRow="0" w:lastRow="0" w:firstColumn="0" w:lastColumn="0" w:oddVBand="0" w:evenVBand="0" w:oddHBand="0" w:evenHBand="0" w:firstRowFirstColumn="0" w:firstRowLastColumn="0" w:lastRowFirstColumn="0" w:lastRowLastColumn="0"/>
             </w:pPr>
             <w:r>
-              <w:t>Assess the basic synapse functionality, and experiment design.</w:t>
+              <w:t>Same as D5 just with no x flux, only z increase and increased effect.</w:t>
+            </w:r>
+          </w:p>
+          <w:p>
+            <w:pPr>
+              <w:cnfStyle w:val="000000000000" w:firstRow="0" w:lastRow="0" w:firstColumn="0" w:lastColumn="0" w:oddVBand="0" w:evenVBand="0" w:oddHBand="0" w:evenHBand="0" w:firstRowFirstColumn="0" w:firstRowLastColumn="0" w:lastRowFirstColumn="0" w:lastRowLastColumn="0"/>
+            </w:pPr>
+            <w:r>
+              <w:t xml:space="preserve">Z: -0.85 </w:t>
+            </w:r>
+            <w:r>
+              <w:sym w:font="Wingdings" w:char="F0E0"/>
+            </w:r>
+            <w:r>
+              <w:t xml:space="preserve"> -0.5</w:t>
             </w:r>
           </w:p>
         </w:tc>
@@ -1646,59 +1654,30 @@
               <w:cnfStyle w:val="000000000000" w:firstRow="0" w:lastRow="0" w:firstColumn="0" w:lastColumn="0" w:oddVBand="0" w:evenVBand="0" w:oddHBand="0" w:evenHBand="0" w:firstRowFirstColumn="0" w:firstRowLastColumn="0" w:lastRowFirstColumn="0" w:lastRowLastColumn="0"/>
             </w:pPr>
             <w:r>
-              <w:t>Need to start the synapse a bit later (more time to get to steady state)</w:t>
-            </w:r>
-          </w:p>
-          <w:p>
-            <w:pPr>
-              <w:cnfStyle w:val="000000000000" w:firstRow="0" w:lastRow="0" w:firstColumn="0" w:lastColumn="0" w:oddVBand="0" w:evenVBand="0" w:oddHBand="0" w:evenHBand="0" w:firstRowFirstColumn="0" w:firstRowLastColumn="0" w:lastRowFirstColumn="0" w:lastRowLastColumn="0"/>
-            </w:pPr>
-            <w:r>
-              <w:t>Possibly start at 2 seconds</w:t>
-            </w:r>
-          </w:p>
-          <w:p>
-            <w:pPr>
-              <w:cnfStyle w:val="000000000000" w:firstRow="0" w:lastRow="0" w:firstColumn="0" w:lastColumn="0" w:oddVBand="0" w:evenVBand="0" w:oddHBand="0" w:evenHBand="0" w:firstRowFirstColumn="0" w:firstRowLastColumn="0" w:lastRowFirstColumn="0" w:lastRowLastColumn="0"/>
-            </w:pPr>
-            <w:r>
-              <w:t>More time at the end to assess steady state.</w:t>
-            </w:r>
-          </w:p>
-          <w:p>
-            <w:pPr>
-              <w:cnfStyle w:val="000000000000" w:firstRow="0" w:lastRow="0" w:firstColumn="0" w:lastColumn="0" w:oddVBand="0" w:evenVBand="0" w:oddHBand="0" w:evenHBand="0" w:firstRowFirstColumn="0" w:firstRowLastColumn="0" w:lastRowFirstColumn="0" w:lastRowLastColumn="0"/>
+              <w:t>Strange result. STORM crashed at 87% completion but still good enough to understand effect</w:t>
+            </w:r>
+            <w:r>
+              <w:t>.</w:t>
+            </w:r>
+          </w:p>
+          <w:p>
+            <w:pPr>
+              <w:cnfStyle w:val="000000000000" w:firstRow="0" w:lastRow="0" w:firstColumn="0" w:lastColumn="0" w:oddVBand="0" w:evenVBand="0" w:oddHBand="0" w:evenHBand="0" w:firstRowFirstColumn="0" w:firstRowLastColumn="0" w:lastRowFirstColumn="0" w:lastRowLastColumn="0"/>
+              <w:rPr>
+                <w:color w:val="FF0000"/>
+              </w:rPr>
             </w:pPr>
             <w:r>
               <w:lastRenderedPageBreak/>
-              <w:t xml:space="preserve">Possibly run for 10 seconds instead of 5. </w:t>
-            </w:r>
-          </w:p>
-          <w:p>
-            <w:pPr>
-              <w:cnfStyle w:val="000000000000" w:firstRow="0" w:lastRow="0" w:firstColumn="0" w:lastColumn="0" w:oddVBand="0" w:evenVBand="0" w:oddHBand="0" w:evenHBand="0" w:firstRowFirstColumn="0" w:firstRowLastColumn="0" w:lastRowFirstColumn="0" w:lastRowLastColumn="0"/>
-            </w:pPr>
-            <w:r>
-              <w:t>Could consider fewer compartments for faster runtime</w:t>
-            </w:r>
-          </w:p>
-          <w:p>
-            <w:pPr>
-              <w:cnfStyle w:val="000000000000" w:firstRow="0" w:lastRow="0" w:firstColumn="0" w:lastColumn="0" w:oddVBand="0" w:evenVBand="0" w:oddHBand="0" w:evenHBand="0" w:firstRowFirstColumn="0" w:firstRowLastColumn="0" w:lastRowFirstColumn="0" w:lastRowLastColumn="0"/>
-            </w:pPr>
-            <w:r>
-              <w:t>Achieved a -0.6mV drop here with a NT conc of 1mMol</w:t>
-            </w:r>
-          </w:p>
-          <w:p>
-            <w:pPr>
-              <w:cnfStyle w:val="000000000000" w:firstRow="0" w:lastRow="0" w:firstColumn="0" w:lastColumn="0" w:oddVBand="0" w:evenVBand="0" w:oddHBand="0" w:evenHBand="0" w:firstRowFirstColumn="0" w:firstRowLastColumn="0" w:lastRowFirstColumn="0" w:lastRowLastColumn="0"/>
-              <w:rPr>
-                <w:color w:val="FF0000"/>
-              </w:rPr>
-            </w:pPr>
-            <w:r>
-              <w:t>Consider multiplying NT concentration by 4 to increase the effect</w:t>
+              <w:t xml:space="preserve">Voltage </w:t>
+            </w:r>
+            <w:proofErr w:type="gramStart"/>
+            <w:r>
+              <w:t>increase</w:t>
+            </w:r>
+            <w:proofErr w:type="gramEnd"/>
+            <w:r>
+              <w:t xml:space="preserve"> by 8mV and there is a small chloride driving force difference of 0.08mV</w:t>
             </w:r>
           </w:p>
         </w:tc>
@@ -1713,9 +1692,17 @@
             <w:tcW w:w="1629" w:type="dxa"/>
           </w:tcPr>
           <w:p>
-            <w:r>
+            <w:pPr>
+              <w:rPr>
+                <w:color w:val="000000" w:themeColor="text1"/>
+              </w:rPr>
+            </w:pPr>
+            <w:r>
+              <w:rPr>
+                <w:color w:val="000000" w:themeColor="text1"/>
+              </w:rPr>
               <w:lastRenderedPageBreak/>
-              <w:t>E1-3</w:t>
+              <w:t>Experiment-D8</w:t>
             </w:r>
           </w:p>
         </w:tc>
@@ -1726,15 +1713,42 @@
           <w:p>
             <w:pPr>
               <w:cnfStyle w:val="000000100000" w:firstRow="0" w:lastRow="0" w:firstColumn="0" w:lastColumn="0" w:oddVBand="0" w:evenVBand="0" w:oddHBand="1" w:evenHBand="0" w:firstRowFirstColumn="0" w:firstRowLastColumn="0" w:lastRowFirstColumn="0" w:lastRowLastColumn="0"/>
-            </w:pPr>
-            <w:r>
-              <w:t>Assessing the changes to the inhibitory synapse from E1-2</w:t>
-            </w:r>
-          </w:p>
-          <w:p>
-            <w:pPr>
-              <w:cnfStyle w:val="000000100000" w:firstRow="0" w:lastRow="0" w:firstColumn="0" w:lastColumn="0" w:oddVBand="0" w:evenVBand="0" w:oddHBand="1" w:evenHBand="0" w:firstRowFirstColumn="0" w:firstRowLastColumn="0" w:lastRowFirstColumn="0" w:lastRowLastColumn="0"/>
-            </w:pPr>
+              <w:rPr>
+                <w:color w:val="000000" w:themeColor="text1"/>
+              </w:rPr>
+            </w:pPr>
+            <w:r>
+              <w:rPr>
+                <w:color w:val="000000" w:themeColor="text1"/>
+              </w:rPr>
+              <w:t>Same as D7 just with no x flux, only z increase and increased effect.</w:t>
+            </w:r>
+          </w:p>
+          <w:p>
+            <w:pPr>
+              <w:cnfStyle w:val="000000100000" w:firstRow="0" w:lastRow="0" w:firstColumn="0" w:lastColumn="0" w:oddVBand="0" w:evenVBand="0" w:oddHBand="1" w:evenHBand="0" w:firstRowFirstColumn="0" w:firstRowLastColumn="0" w:lastRowFirstColumn="0" w:lastRowLastColumn="0"/>
+              <w:rPr>
+                <w:color w:val="000000" w:themeColor="text1"/>
+              </w:rPr>
+            </w:pPr>
+            <w:r>
+              <w:rPr>
+                <w:color w:val="000000" w:themeColor="text1"/>
+              </w:rPr>
+              <w:t xml:space="preserve">Z: -0.85 </w:t>
+            </w:r>
+            <w:r>
+              <w:rPr>
+                <w:color w:val="000000" w:themeColor="text1"/>
+              </w:rPr>
+              <w:sym w:font="Wingdings" w:char="F0E0"/>
+            </w:r>
+            <w:r>
+              <w:rPr>
+                <w:color w:val="000000" w:themeColor="text1"/>
+              </w:rPr>
+              <w:t xml:space="preserve"> -0.1</w:t>
+            </w:r>
           </w:p>
         </w:tc>
         <w:tc>
@@ -1744,36 +1758,63 @@
           <w:p>
             <w:pPr>
               <w:cnfStyle w:val="000000100000" w:firstRow="0" w:lastRow="0" w:firstColumn="0" w:lastColumn="0" w:oddVBand="0" w:evenVBand="0" w:oddHBand="1" w:evenHBand="0" w:firstRowFirstColumn="0" w:firstRowLastColumn="0" w:lastRowFirstColumn="0" w:lastRowLastColumn="0"/>
-            </w:pPr>
-            <w:r>
-              <w:t>Need to delay synapse and start the simulation at values that are closer to the steady state values, especially in the soma.</w:t>
-            </w:r>
-          </w:p>
-          <w:p>
-            <w:pPr>
-              <w:cnfStyle w:val="000000100000" w:firstRow="0" w:lastRow="0" w:firstColumn="0" w:lastColumn="0" w:oddVBand="0" w:evenVBand="0" w:oddHBand="1" w:evenHBand="0" w:firstRowFirstColumn="0" w:firstRowLastColumn="0" w:lastRowFirstColumn="0" w:lastRowLastColumn="0"/>
-            </w:pPr>
-            <w:r>
-              <w:t xml:space="preserve">Increasing the NT concentration made the spike smaller. Only a 0.22mV drop </w:t>
-            </w:r>
-          </w:p>
-          <w:p>
-            <w:pPr>
-              <w:cnfStyle w:val="000000100000" w:firstRow="0" w:lastRow="0" w:firstColumn="0" w:lastColumn="0" w:oddVBand="0" w:evenVBand="0" w:oddHBand="1" w:evenHBand="0" w:firstRowFirstColumn="0" w:firstRowLastColumn="0" w:lastRowFirstColumn="0" w:lastRowLastColumn="0"/>
-            </w:pPr>
-            <w:r>
-              <w:t xml:space="preserve">It might be possible that the interval timing is not capturing the peak of the synapse because the synapse only lasts for 2 ms. </w:t>
-            </w:r>
-          </w:p>
-          <w:p>
-            <w:pPr>
-              <w:cnfStyle w:val="000000100000" w:firstRow="0" w:lastRow="0" w:firstColumn="0" w:lastColumn="0" w:oddVBand="0" w:evenVBand="0" w:oddHBand="1" w:evenHBand="0" w:firstRowFirstColumn="0" w:firstRowLastColumn="0" w:lastRowFirstColumn="0" w:lastRowLastColumn="0"/>
-              <w:rPr>
-                <w:color w:val="FF0000"/>
-              </w:rPr>
-            </w:pPr>
-            <w:r>
-              <w:t>Definitely need to increase the simulation time to get to a steady state.. possibly to 30 seconds.</w:t>
+              <w:rPr>
+                <w:color w:val="000000" w:themeColor="text1"/>
+              </w:rPr>
+            </w:pPr>
+            <w:r>
+              <w:rPr>
+                <w:color w:val="000000" w:themeColor="text1"/>
+              </w:rPr>
+              <w:t>Running on beast</w:t>
+            </w:r>
+            <w:r>
+              <w:rPr>
+                <w:color w:val="000000" w:themeColor="text1"/>
+              </w:rPr>
+              <w:t xml:space="preserve">. There is a significant exponential effect to this. </w:t>
+            </w:r>
+          </w:p>
+          <w:p>
+            <w:pPr>
+              <w:cnfStyle w:val="000000100000" w:firstRow="0" w:lastRow="0" w:firstColumn="0" w:lastColumn="0" w:oddVBand="0" w:evenVBand="0" w:oddHBand="1" w:evenHBand="0" w:firstRowFirstColumn="0" w:firstRowLastColumn="0" w:lastRowFirstColumn="0" w:lastRowLastColumn="0"/>
+              <w:rPr>
+                <w:color w:val="000000" w:themeColor="text1"/>
+              </w:rPr>
+            </w:pPr>
+            <w:r>
+              <w:rPr>
+                <w:color w:val="000000" w:themeColor="text1"/>
+              </w:rPr>
+              <w:t xml:space="preserve">Final voltage </w:t>
+            </w:r>
+            <w:proofErr w:type="gramStart"/>
+            <w:r>
+              <w:rPr>
+                <w:color w:val="000000" w:themeColor="text1"/>
+              </w:rPr>
+              <w:t>increase</w:t>
+            </w:r>
+            <w:proofErr w:type="gramEnd"/>
+            <w:r>
+              <w:rPr>
+                <w:color w:val="000000" w:themeColor="text1"/>
+              </w:rPr>
+              <w:t xml:space="preserve"> by +- 27mV and decrease in driving force by 3.5mV. </w:t>
+            </w:r>
+          </w:p>
+          <w:p>
+            <w:pPr>
+              <w:cnfStyle w:val="000000100000" w:firstRow="0" w:lastRow="0" w:firstColumn="0" w:lastColumn="0" w:oddVBand="0" w:evenVBand="0" w:oddHBand="1" w:evenHBand="0" w:firstRowFirstColumn="0" w:firstRowLastColumn="0" w:lastRowFirstColumn="0" w:lastRowLastColumn="0"/>
+              <w:rPr>
+                <w:color w:val="000000" w:themeColor="text1"/>
+              </w:rPr>
+            </w:pPr>
+            <w:r>
+              <w:rPr>
+                <w:color w:val="000000" w:themeColor="text1"/>
+              </w:rPr>
+              <w:t>Still not too sure what is the mechanism here.</w:t>
             </w:r>
           </w:p>
         </w:tc>
@@ -1785,8 +1826,22 @@
             <w:tcW w:w="1629" w:type="dxa"/>
           </w:tcPr>
           <w:p>
-            <w:r>
-              <w:t>E1-4</w:t>
+            <w:pPr>
+              <w:rPr>
+                <w:color w:val="FF0000"/>
+              </w:rPr>
+            </w:pPr>
+            <w:r>
+              <w:rPr>
+                <w:color w:val="FF0000"/>
+              </w:rPr>
+              <w:t>Experiment-D</w:t>
+            </w:r>
+            <w:r>
+              <w:rPr>
+                <w:color w:val="FF0000"/>
+              </w:rPr>
+              <w:t>9</w:t>
             </w:r>
           </w:p>
         </w:tc>
@@ -1797,15 +1852,59 @@
           <w:p>
             <w:pPr>
               <w:cnfStyle w:val="000000000000" w:firstRow="0" w:lastRow="0" w:firstColumn="0" w:lastColumn="0" w:oddVBand="0" w:evenVBand="0" w:oddHBand="0" w:evenHBand="0" w:firstRowFirstColumn="0" w:firstRowLastColumn="0" w:lastRowFirstColumn="0" w:lastRowLastColumn="0"/>
-            </w:pPr>
-            <w:r>
-              <w:t xml:space="preserve">Apply changes from E1-3 </w:t>
-            </w:r>
-            <w:r>
+              <w:rPr>
+                <w:color w:val="FF0000"/>
+              </w:rPr>
+            </w:pPr>
+            <w:r>
+              <w:rPr>
+                <w:color w:val="FF0000"/>
+              </w:rPr>
+              <w:t xml:space="preserve">Same as D7 just with no x flux, only z </w:t>
+            </w:r>
+            <w:r>
+              <w:rPr>
+                <w:color w:val="FF0000"/>
+              </w:rPr>
+              <w:t>de</w:t>
+            </w:r>
+            <w:r>
+              <w:rPr>
+                <w:color w:val="FF0000"/>
+              </w:rPr>
+              <w:t>creases and increased effect.</w:t>
+            </w:r>
+          </w:p>
+          <w:p>
+            <w:pPr>
+              <w:cnfStyle w:val="000000000000" w:firstRow="0" w:lastRow="0" w:firstColumn="0" w:lastColumn="0" w:oddVBand="0" w:evenVBand="0" w:oddHBand="0" w:evenHBand="0" w:firstRowFirstColumn="0" w:firstRowLastColumn="0" w:lastRowFirstColumn="0" w:lastRowLastColumn="0"/>
+              <w:rPr>
+                <w:color w:val="FF0000"/>
+              </w:rPr>
+            </w:pPr>
+            <w:r>
+              <w:rPr>
+                <w:color w:val="FF0000"/>
+              </w:rPr>
+              <w:t xml:space="preserve">Z: -0.85 </w:t>
+            </w:r>
+            <w:r>
+              <w:rPr>
+                <w:color w:val="FF0000"/>
+              </w:rPr>
               <w:sym w:font="Wingdings" w:char="F0E0"/>
             </w:r>
             <w:r>
-              <w:t>Get default inhibitory synapse parameters and setup</w:t>
+              <w:rPr>
+                <w:color w:val="FF0000"/>
+              </w:rPr>
+              <w:t xml:space="preserve"> </w:t>
+            </w:r>
+            <w:r>
+              <w:rPr>
+                <w:color w:val="FF0000"/>
+              </w:rPr>
+              <w:t>-4</w:t>
             </w:r>
           </w:p>
         </w:tc>
@@ -1816,20 +1915,15 @@
           <w:p>
             <w:pPr>
               <w:cnfStyle w:val="000000000000" w:firstRow="0" w:lastRow="0" w:firstColumn="0" w:lastColumn="0" w:oddVBand="0" w:evenVBand="0" w:oddHBand="0" w:evenHBand="0" w:firstRowFirstColumn="0" w:firstRowLastColumn="0" w:lastRowFirstColumn="0" w:lastRowLastColumn="0"/>
-            </w:pPr>
-            <w:r>
-              <w:t>Increasing the NT concentration made the spike smaller (only 0.001 mM change) in the chloride concentration</w:t>
-            </w:r>
-          </w:p>
-          <w:p>
-            <w:pPr>
-              <w:cnfStyle w:val="000000000000" w:firstRow="0" w:lastRow="0" w:firstColumn="0" w:lastColumn="0" w:oddVBand="0" w:evenVBand="0" w:oddHBand="0" w:evenHBand="0" w:firstRowFirstColumn="0" w:firstRowLastColumn="0" w:lastRowFirstColumn="0" w:lastRowLastColumn="0"/>
-              <w:rPr>
-                <w:color w:val="FF0000"/>
-              </w:rPr>
-            </w:pPr>
-            <w:r>
-              <w:t>Still not starting the experiment at the ideal steady state</w:t>
+              <w:rPr>
+                <w:color w:val="FF0000"/>
+              </w:rPr>
+            </w:pPr>
+            <w:r>
+              <w:rPr>
+                <w:color w:val="FF0000"/>
+              </w:rPr>
+              <w:t>To be run</w:t>
             </w:r>
           </w:p>
         </w:tc>
@@ -1842,64 +1936,95 @@
           <w:tcPr>
             <w:cnfStyle w:val="001000000000" w:firstRow="0" w:lastRow="0" w:firstColumn="1" w:lastColumn="0" w:oddVBand="0" w:evenVBand="0" w:oddHBand="0" w:evenHBand="0" w:firstRowFirstColumn="0" w:firstRowLastColumn="0" w:lastRowFirstColumn="0" w:lastRowLastColumn="0"/>
             <w:tcW w:w="1629" w:type="dxa"/>
-            <w:shd w:val="clear" w:color="auto" w:fill="00B0F0"/>
-          </w:tcPr>
-          <w:p>
-            <w:pPr>
-              <w:jc w:val="center"/>
-              <w:rPr>
-                <w:sz w:val="28"/>
-                <w:szCs w:val="28"/>
-              </w:rPr>
-            </w:pPr>
-            <w:r>
-              <w:rPr>
-                <w:sz w:val="28"/>
-                <w:szCs w:val="28"/>
-              </w:rPr>
-              <w:t>F</w:t>
+          </w:tcPr>
+          <w:p>
+            <w:pPr>
+              <w:rPr>
+                <w:color w:val="FF0000"/>
+              </w:rPr>
+            </w:pPr>
+            <w:r>
+              <w:rPr>
+                <w:color w:val="FF0000"/>
+              </w:rPr>
+              <w:t>Experiment-D</w:t>
+            </w:r>
+            <w:r>
+              <w:rPr>
+                <w:color w:val="FF0000"/>
+              </w:rPr>
+              <w:t>10</w:t>
             </w:r>
           </w:p>
         </w:tc>
         <w:tc>
           <w:tcPr>
             <w:tcW w:w="7580" w:type="dxa"/>
-            <w:shd w:val="clear" w:color="auto" w:fill="00B0F0"/>
-          </w:tcPr>
-          <w:p>
-            <w:pPr>
-              <w:cnfStyle w:val="000000100000" w:firstRow="0" w:lastRow="0" w:firstColumn="0" w:lastColumn="0" w:oddVBand="0" w:evenVBand="0" w:oddHBand="1" w:evenHBand="0" w:firstRowFirstColumn="0" w:firstRowLastColumn="0" w:lastRowFirstColumn="0" w:lastRowLastColumn="0"/>
-              <w:rPr>
-                <w:b/>
-                <w:bCs/>
-                <w:sz w:val="28"/>
-                <w:szCs w:val="28"/>
-              </w:rPr>
-            </w:pPr>
-            <w:r>
-              <w:rPr>
-                <w:b/>
-                <w:bCs/>
-                <w:sz w:val="28"/>
-                <w:szCs w:val="28"/>
-              </w:rPr>
-              <w:t>Baseline experiments for first figures</w:t>
+          </w:tcPr>
+          <w:p>
+            <w:pPr>
+              <w:cnfStyle w:val="000000100000" w:firstRow="0" w:lastRow="0" w:firstColumn="0" w:lastColumn="0" w:oddVBand="0" w:evenVBand="0" w:oddHBand="1" w:evenHBand="0" w:firstRowFirstColumn="0" w:firstRowLastColumn="0" w:lastRowFirstColumn="0" w:lastRowLastColumn="0"/>
+              <w:rPr>
+                <w:color w:val="FF0000"/>
+              </w:rPr>
+            </w:pPr>
+            <w:r>
+              <w:rPr>
+                <w:color w:val="FF0000"/>
+              </w:rPr>
+              <w:t>Same as D7 just with no x flux, only z increase and increased effect.</w:t>
+            </w:r>
+          </w:p>
+          <w:p>
+            <w:pPr>
+              <w:cnfStyle w:val="000000100000" w:firstRow="0" w:lastRow="0" w:firstColumn="0" w:lastColumn="0" w:oddVBand="0" w:evenVBand="0" w:oddHBand="1" w:evenHBand="0" w:firstRowFirstColumn="0" w:firstRowLastColumn="0" w:lastRowFirstColumn="0" w:lastRowLastColumn="0"/>
+              <w:rPr>
+                <w:color w:val="FF0000"/>
+              </w:rPr>
+            </w:pPr>
+            <w:r>
+              <w:rPr>
+                <w:color w:val="FF0000"/>
+              </w:rPr>
+              <w:t xml:space="preserve">Z: -0.85 </w:t>
+            </w:r>
+            <w:r>
+              <w:rPr>
+                <w:color w:val="FF0000"/>
+              </w:rPr>
+              <w:sym w:font="Wingdings" w:char="F0E0"/>
+            </w:r>
+            <w:r>
+              <w:rPr>
+                <w:color w:val="FF0000"/>
+              </w:rPr>
+              <w:t xml:space="preserve"> </w:t>
+            </w:r>
+            <w:r>
+              <w:rPr>
+                <w:color w:val="FF0000"/>
+              </w:rPr>
+              <w:t xml:space="preserve">0 </w:t>
             </w:r>
           </w:p>
         </w:tc>
         <w:tc>
           <w:tcPr>
             <w:tcW w:w="6095" w:type="dxa"/>
-            <w:shd w:val="clear" w:color="auto" w:fill="00B0F0"/>
-          </w:tcPr>
-          <w:p>
-            <w:pPr>
-              <w:cnfStyle w:val="000000100000" w:firstRow="0" w:lastRow="0" w:firstColumn="0" w:lastColumn="0" w:oddVBand="0" w:evenVBand="0" w:oddHBand="1" w:evenHBand="0" w:firstRowFirstColumn="0" w:firstRowLastColumn="0" w:lastRowFirstColumn="0" w:lastRowLastColumn="0"/>
-              <w:rPr>
-                <w:sz w:val="28"/>
-                <w:szCs w:val="28"/>
-              </w:rPr>
-            </w:pPr>
+          </w:tcPr>
+          <w:p>
+            <w:pPr>
+              <w:cnfStyle w:val="000000100000" w:firstRow="0" w:lastRow="0" w:firstColumn="0" w:lastColumn="0" w:oddVBand="0" w:evenVBand="0" w:oddHBand="1" w:evenHBand="0" w:firstRowFirstColumn="0" w:firstRowLastColumn="0" w:lastRowFirstColumn="0" w:lastRowLastColumn="0"/>
+              <w:rPr>
+                <w:color w:val="FF0000"/>
+              </w:rPr>
+            </w:pPr>
+            <w:r>
+              <w:rPr>
+                <w:color w:val="FF0000"/>
+              </w:rPr>
+              <w:t>To be run</w:t>
+            </w:r>
           </w:p>
         </w:tc>
       </w:tr>
@@ -1910,8 +2035,22 @@
             <w:tcW w:w="1629" w:type="dxa"/>
           </w:tcPr>
           <w:p>
-            <w:r>
-              <w:t>Experiment-F1</w:t>
+            <w:pPr>
+              <w:rPr>
+                <w:color w:val="FF0000"/>
+              </w:rPr>
+            </w:pPr>
+            <w:r>
+              <w:rPr>
+                <w:color w:val="FF0000"/>
+              </w:rPr>
+              <w:t>Experiment-D</w:t>
+            </w:r>
+            <w:r>
+              <w:rPr>
+                <w:color w:val="FF0000"/>
+              </w:rPr>
+              <w:t>11</w:t>
             </w:r>
           </w:p>
         </w:tc>
@@ -1922,12 +2061,47 @@
           <w:p>
             <w:pPr>
               <w:cnfStyle w:val="000000000000" w:firstRow="0" w:lastRow="0" w:firstColumn="0" w:lastColumn="0" w:oddVBand="0" w:evenVBand="0" w:oddHBand="0" w:evenHBand="0" w:firstRowFirstColumn="0" w:firstRowLastColumn="0" w:lastRowFirstColumn="0" w:lastRowLastColumn="0"/>
-            </w:pPr>
-            <w:r>
-              <w:t xml:space="preserve">Increasing impermeant concentration only in compartment </w:t>
-            </w:r>
-            <w:r>
-              <w:t>8</w:t>
+              <w:rPr>
+                <w:color w:val="FF0000"/>
+              </w:rPr>
+            </w:pPr>
+            <w:r>
+              <w:rPr>
+                <w:color w:val="FF0000"/>
+              </w:rPr>
+              <w:t>Same as D7 just with no x flux, only z increase and increased effect.</w:t>
+            </w:r>
+          </w:p>
+          <w:p>
+            <w:pPr>
+              <w:cnfStyle w:val="000000000000" w:firstRow="0" w:lastRow="0" w:firstColumn="0" w:lastColumn="0" w:oddVBand="0" w:evenVBand="0" w:oddHBand="0" w:evenHBand="0" w:firstRowFirstColumn="0" w:firstRowLastColumn="0" w:lastRowFirstColumn="0" w:lastRowLastColumn="0"/>
+              <w:rPr>
+                <w:color w:val="FF0000"/>
+              </w:rPr>
+            </w:pPr>
+            <w:r>
+              <w:rPr>
+                <w:color w:val="FF0000"/>
+              </w:rPr>
+              <w:t xml:space="preserve">Z: -0.85 </w:t>
+            </w:r>
+            <w:r>
+              <w:rPr>
+                <w:color w:val="FF0000"/>
+              </w:rPr>
+              <w:sym w:font="Wingdings" w:char="F0E0"/>
+            </w:r>
+            <w:r>
+              <w:rPr>
+                <w:color w:val="FF0000"/>
+              </w:rPr>
+              <w:t xml:space="preserve"> </w:t>
+            </w:r>
+            <w:r>
+              <w:rPr>
+                <w:color w:val="FF0000"/>
+              </w:rPr>
+              <w:t>+0.1</w:t>
             </w:r>
           </w:p>
         </w:tc>
@@ -1946,13 +2120,7 @@
               <w:rPr>
                 <w:color w:val="FF0000"/>
               </w:rPr>
-              <w:t>No changes to driving force</w:t>
-            </w:r>
-            <w:r>
-              <w:rPr>
-                <w:color w:val="FF0000"/>
-              </w:rPr>
-              <w:t xml:space="preserve"> (IDEALLY FIGURE 1A)</w:t>
+              <w:t>To be run</w:t>
             </w:r>
           </w:p>
         </w:tc>
@@ -1967,11 +2135,31 @@
             <w:tcW w:w="1629" w:type="dxa"/>
           </w:tcPr>
           <w:p>
-            <w:r>
-              <w:rPr>
-                <w:color w:val="FF0000"/>
-              </w:rPr>
-              <w:t>Experiment-F2</w:t>
+            <w:pPr>
+              <w:rPr>
+                <w:b w:val="0"/>
+                <w:bCs w:val="0"/>
+                <w:color w:val="FF0000"/>
+              </w:rPr>
+            </w:pPr>
+            <w:r>
+              <w:rPr>
+                <w:color w:val="FF0000"/>
+              </w:rPr>
+              <w:t xml:space="preserve">Experiment- </w:t>
+            </w:r>
+          </w:p>
+          <w:p>
+            <w:pPr>
+              <w:rPr>
+                <w:color w:val="FF0000"/>
+              </w:rPr>
+            </w:pPr>
+            <w:r>
+              <w:rPr>
+                <w:color w:val="FF0000"/>
+              </w:rPr>
+              <w:t>D11</w:t>
             </w:r>
           </w:p>
         </w:tc>
@@ -1982,24 +2170,47 @@
           <w:p>
             <w:pPr>
               <w:cnfStyle w:val="000000100000" w:firstRow="0" w:lastRow="0" w:firstColumn="0" w:lastColumn="0" w:oddVBand="0" w:evenVBand="0" w:oddHBand="1" w:evenHBand="0" w:firstRowFirstColumn="0" w:firstRowLastColumn="0" w:lastRowFirstColumn="0" w:lastRowLastColumn="0"/>
-            </w:pPr>
-            <w:r>
-              <w:rPr>
-                <w:color w:val="FF0000"/>
-              </w:rPr>
-              <w:t>De</w:t>
-            </w:r>
-            <w:r>
-              <w:rPr>
-                <w:color w:val="FF0000"/>
-              </w:rPr>
-              <w:t xml:space="preserve">creasing impermeant concentration only in compartment </w:t>
-            </w:r>
-            <w:r>
-              <w:rPr>
-                <w:color w:val="FF0000"/>
-              </w:rPr>
-              <w:t>8</w:t>
+              <w:rPr>
+                <w:color w:val="FF0000"/>
+              </w:rPr>
+            </w:pPr>
+            <w:r>
+              <w:rPr>
+                <w:color w:val="FF0000"/>
+              </w:rPr>
+              <w:t>Same as D7 just with no x flux, only z increase and increased effect.</w:t>
+            </w:r>
+          </w:p>
+          <w:p>
+            <w:pPr>
+              <w:cnfStyle w:val="000000100000" w:firstRow="0" w:lastRow="0" w:firstColumn="0" w:lastColumn="0" w:oddVBand="0" w:evenVBand="0" w:oddHBand="1" w:evenHBand="0" w:firstRowFirstColumn="0" w:firstRowLastColumn="0" w:lastRowFirstColumn="0" w:lastRowLastColumn="0"/>
+              <w:rPr>
+                <w:color w:val="FF0000"/>
+              </w:rPr>
+            </w:pPr>
+            <w:r>
+              <w:rPr>
+                <w:color w:val="FF0000"/>
+              </w:rPr>
+              <w:t xml:space="preserve">Z: -0.85 </w:t>
+            </w:r>
+            <w:r>
+              <w:rPr>
+                <w:color w:val="FF0000"/>
+              </w:rPr>
+              <w:sym w:font="Wingdings" w:char="F0E0"/>
+            </w:r>
+            <w:r>
+              <w:rPr>
+                <w:color w:val="FF0000"/>
+              </w:rPr>
+              <w:t xml:space="preserve"> </w:t>
+            </w:r>
+            <w:r>
+              <w:rPr>
+                <w:color w:val="FF0000"/>
+              </w:rPr>
+              <w:t>+0.5</w:t>
             </w:r>
           </w:p>
         </w:tc>
@@ -2010,12 +2221,15 @@
           <w:p>
             <w:pPr>
               <w:cnfStyle w:val="000000100000" w:firstRow="0" w:lastRow="0" w:firstColumn="0" w:lastColumn="0" w:oddVBand="0" w:evenVBand="0" w:oddHBand="1" w:evenHBand="0" w:firstRowFirstColumn="0" w:firstRowLastColumn="0" w:lastRowFirstColumn="0" w:lastRowLastColumn="0"/>
-            </w:pPr>
-            <w:r>
-              <w:rPr>
-                <w:color w:val="FF0000"/>
-              </w:rPr>
-              <w:t>No changes to driving force</w:t>
+              <w:rPr>
+                <w:color w:val="FF0000"/>
+              </w:rPr>
+            </w:pPr>
+            <w:r>
+              <w:rPr>
+                <w:color w:val="FF0000"/>
+              </w:rPr>
+              <w:t>To be run</w:t>
             </w:r>
             <w:r>
               <w:rPr>
@@ -2023,24 +2237,14 @@
               </w:rPr>
               <w:t xml:space="preserve"> </w:t>
             </w:r>
-            <w:r>
-              <w:rPr>
-                <w:color w:val="FF0000"/>
-              </w:rPr>
-              <w:t>(IDEALLY FIGURE 1</w:t>
-            </w:r>
-            <w:r>
-              <w:rPr>
-                <w:color w:val="FF0000"/>
-              </w:rPr>
-              <w:t>B</w:t>
-            </w:r>
-            <w:r>
-              <w:rPr>
-                <w:color w:val="FF0000"/>
-              </w:rPr>
-              <w:t>)</w:t>
-            </w:r>
+          </w:p>
+          <w:p>
+            <w:pPr>
+              <w:cnfStyle w:val="000000100000" w:firstRow="0" w:lastRow="0" w:firstColumn="0" w:lastColumn="0" w:oddVBand="0" w:evenVBand="0" w:oddHBand="1" w:evenHBand="0" w:firstRowFirstColumn="0" w:firstRowLastColumn="0" w:lastRowFirstColumn="0" w:lastRowLastColumn="0"/>
+              <w:rPr>
+                <w:color w:val="FF0000"/>
+              </w:rPr>
+            </w:pPr>
           </w:p>
         </w:tc>
       </w:tr>
@@ -2049,26 +2253,776 @@
           <w:tcPr>
             <w:cnfStyle w:val="001000000000" w:firstRow="0" w:lastRow="0" w:firstColumn="1" w:lastColumn="0" w:oddVBand="0" w:evenVBand="0" w:oddHBand="0" w:evenHBand="0" w:firstRowFirstColumn="0" w:firstRowLastColumn="0" w:lastRowFirstColumn="0" w:lastRowLastColumn="0"/>
             <w:tcW w:w="1629" w:type="dxa"/>
-          </w:tcPr>
-          <w:p/>
+            <w:shd w:val="clear" w:color="auto" w:fill="00B0F0"/>
+          </w:tcPr>
+          <w:p>
+            <w:pPr>
+              <w:jc w:val="center"/>
+              <w:rPr>
+                <w:sz w:val="28"/>
+                <w:szCs w:val="28"/>
+              </w:rPr>
+            </w:pPr>
+            <w:r>
+              <w:rPr>
+                <w:sz w:val="28"/>
+                <w:szCs w:val="28"/>
+              </w:rPr>
+              <w:t>E</w:t>
+            </w:r>
+          </w:p>
         </w:tc>
         <w:tc>
           <w:tcPr>
             <w:tcW w:w="7580" w:type="dxa"/>
-          </w:tcPr>
-          <w:p>
-            <w:pPr>
-              <w:cnfStyle w:val="000000000000" w:firstRow="0" w:lastRow="0" w:firstColumn="0" w:lastColumn="0" w:oddVBand="0" w:evenVBand="0" w:oddHBand="0" w:evenHBand="0" w:firstRowFirstColumn="0" w:firstRowLastColumn="0" w:lastRowFirstColumn="0" w:lastRowLastColumn="0"/>
-            </w:pPr>
+            <w:shd w:val="clear" w:color="auto" w:fill="00B0F0"/>
+          </w:tcPr>
+          <w:p>
+            <w:pPr>
+              <w:cnfStyle w:val="000000000000" w:firstRow="0" w:lastRow="0" w:firstColumn="0" w:lastColumn="0" w:oddVBand="0" w:evenVBand="0" w:oddHBand="0" w:evenHBand="0" w:firstRowFirstColumn="0" w:firstRowLastColumn="0" w:lastRowFirstColumn="0" w:lastRowLastColumn="0"/>
+              <w:rPr>
+                <w:b/>
+                <w:bCs/>
+                <w:sz w:val="28"/>
+                <w:szCs w:val="28"/>
+              </w:rPr>
+            </w:pPr>
+            <w:r>
+              <w:rPr>
+                <w:b/>
+                <w:bCs/>
+                <w:sz w:val="28"/>
+                <w:szCs w:val="28"/>
+              </w:rPr>
+              <w:t>Optimal simulation settings for synapse experiments</w:t>
+            </w:r>
           </w:p>
         </w:tc>
         <w:tc>
           <w:tcPr>
             <w:tcW w:w="6095" w:type="dxa"/>
-          </w:tcPr>
-          <w:p>
-            <w:pPr>
-              <w:cnfStyle w:val="000000000000" w:firstRow="0" w:lastRow="0" w:firstColumn="0" w:lastColumn="0" w:oddVBand="0" w:evenVBand="0" w:oddHBand="0" w:evenHBand="0" w:firstRowFirstColumn="0" w:firstRowLastColumn="0" w:lastRowFirstColumn="0" w:lastRowLastColumn="0"/>
+            <w:shd w:val="clear" w:color="auto" w:fill="00B0F0"/>
+          </w:tcPr>
+          <w:p>
+            <w:pPr>
+              <w:cnfStyle w:val="000000000000" w:firstRow="0" w:lastRow="0" w:firstColumn="0" w:lastColumn="0" w:oddVBand="0" w:evenVBand="0" w:oddHBand="0" w:evenHBand="0" w:firstRowFirstColumn="0" w:firstRowLastColumn="0" w:lastRowFirstColumn="0" w:lastRowLastColumn="0"/>
+              <w:rPr>
+                <w:color w:val="FF0000"/>
+              </w:rPr>
+            </w:pPr>
+          </w:p>
+        </w:tc>
+      </w:tr>
+      <w:tr>
+        <w:trPr>
+          <w:cnfStyle w:val="000000100000" w:firstRow="0" w:lastRow="0" w:firstColumn="0" w:lastColumn="0" w:oddVBand="0" w:evenVBand="0" w:oddHBand="1" w:evenHBand="0" w:firstRowFirstColumn="0" w:firstRowLastColumn="0" w:lastRowFirstColumn="0" w:lastRowLastColumn="0"/>
+        </w:trPr>
+        <w:tc>
+          <w:tcPr>
+            <w:cnfStyle w:val="001000000000" w:firstRow="0" w:lastRow="0" w:firstColumn="1" w:lastColumn="0" w:oddVBand="0" w:evenVBand="0" w:oddHBand="0" w:evenHBand="0" w:firstRowFirstColumn="0" w:firstRowLastColumn="0" w:lastRowFirstColumn="0" w:lastRowLastColumn="0"/>
+            <w:tcW w:w="1629" w:type="dxa"/>
+          </w:tcPr>
+          <w:p>
+            <w:r>
+              <w:t>E1-2</w:t>
+            </w:r>
+          </w:p>
+        </w:tc>
+        <w:tc>
+          <w:tcPr>
+            <w:tcW w:w="7580" w:type="dxa"/>
+          </w:tcPr>
+          <w:p>
+            <w:pPr>
+              <w:cnfStyle w:val="000000100000" w:firstRow="0" w:lastRow="0" w:firstColumn="0" w:lastColumn="0" w:oddVBand="0" w:evenVBand="0" w:oddHBand="1" w:evenHBand="0" w:firstRowFirstColumn="0" w:firstRowLastColumn="0" w:lastRowFirstColumn="0" w:lastRowLastColumn="0"/>
+            </w:pPr>
+            <w:r>
+              <w:t>Assess the basic synapse functionality, and experiment design.</w:t>
+            </w:r>
+          </w:p>
+        </w:tc>
+        <w:tc>
+          <w:tcPr>
+            <w:tcW w:w="6095" w:type="dxa"/>
+          </w:tcPr>
+          <w:p>
+            <w:pPr>
+              <w:cnfStyle w:val="000000100000" w:firstRow="0" w:lastRow="0" w:firstColumn="0" w:lastColumn="0" w:oddVBand="0" w:evenVBand="0" w:oddHBand="1" w:evenHBand="0" w:firstRowFirstColumn="0" w:firstRowLastColumn="0" w:lastRowFirstColumn="0" w:lastRowLastColumn="0"/>
+            </w:pPr>
+            <w:r>
+              <w:t>Need to start the synapse a bit later (more time to get to steady state)</w:t>
+            </w:r>
+          </w:p>
+          <w:p>
+            <w:pPr>
+              <w:cnfStyle w:val="000000100000" w:firstRow="0" w:lastRow="0" w:firstColumn="0" w:lastColumn="0" w:oddVBand="0" w:evenVBand="0" w:oddHBand="1" w:evenHBand="0" w:firstRowFirstColumn="0" w:firstRowLastColumn="0" w:lastRowFirstColumn="0" w:lastRowLastColumn="0"/>
+            </w:pPr>
+            <w:r>
+              <w:t>Possibly start at 2 seconds</w:t>
+            </w:r>
+          </w:p>
+          <w:p>
+            <w:pPr>
+              <w:cnfStyle w:val="000000100000" w:firstRow="0" w:lastRow="0" w:firstColumn="0" w:lastColumn="0" w:oddVBand="0" w:evenVBand="0" w:oddHBand="1" w:evenHBand="0" w:firstRowFirstColumn="0" w:firstRowLastColumn="0" w:lastRowFirstColumn="0" w:lastRowLastColumn="0"/>
+            </w:pPr>
+            <w:r>
+              <w:t>More time at the end to assess steady state.</w:t>
+            </w:r>
+          </w:p>
+          <w:p>
+            <w:pPr>
+              <w:cnfStyle w:val="000000100000" w:firstRow="0" w:lastRow="0" w:firstColumn="0" w:lastColumn="0" w:oddVBand="0" w:evenVBand="0" w:oddHBand="1" w:evenHBand="0" w:firstRowFirstColumn="0" w:firstRowLastColumn="0" w:lastRowFirstColumn="0" w:lastRowLastColumn="0"/>
+            </w:pPr>
+            <w:r>
+              <w:t xml:space="preserve">Possibly run for 10 seconds instead of 5. </w:t>
+            </w:r>
+          </w:p>
+          <w:p>
+            <w:pPr>
+              <w:cnfStyle w:val="000000100000" w:firstRow="0" w:lastRow="0" w:firstColumn="0" w:lastColumn="0" w:oddVBand="0" w:evenVBand="0" w:oddHBand="1" w:evenHBand="0" w:firstRowFirstColumn="0" w:firstRowLastColumn="0" w:lastRowFirstColumn="0" w:lastRowLastColumn="0"/>
+            </w:pPr>
+            <w:r>
+              <w:t>Could consider fewer compartments for faster runtime</w:t>
+            </w:r>
+          </w:p>
+          <w:p>
+            <w:pPr>
+              <w:cnfStyle w:val="000000100000" w:firstRow="0" w:lastRow="0" w:firstColumn="0" w:lastColumn="0" w:oddVBand="0" w:evenVBand="0" w:oddHBand="1" w:evenHBand="0" w:firstRowFirstColumn="0" w:firstRowLastColumn="0" w:lastRowFirstColumn="0" w:lastRowLastColumn="0"/>
+            </w:pPr>
+            <w:r>
+              <w:t xml:space="preserve">Achieved a -0.6mV drop here with a NT </w:t>
+            </w:r>
+            <w:proofErr w:type="spellStart"/>
+            <w:r>
+              <w:t>conc</w:t>
+            </w:r>
+            <w:proofErr w:type="spellEnd"/>
+            <w:r>
+              <w:t xml:space="preserve"> of 1mMol</w:t>
+            </w:r>
+          </w:p>
+          <w:p>
+            <w:pPr>
+              <w:cnfStyle w:val="000000100000" w:firstRow="0" w:lastRow="0" w:firstColumn="0" w:lastColumn="0" w:oddVBand="0" w:evenVBand="0" w:oddHBand="1" w:evenHBand="0" w:firstRowFirstColumn="0" w:firstRowLastColumn="0" w:lastRowFirstColumn="0" w:lastRowLastColumn="0"/>
+              <w:rPr>
+                <w:color w:val="FF0000"/>
+              </w:rPr>
+            </w:pPr>
+            <w:r>
+              <w:t>Consider multiplying NT concentration by 4 to increase the effect</w:t>
+            </w:r>
+          </w:p>
+        </w:tc>
+      </w:tr>
+      <w:tr>
+        <w:tc>
+          <w:tcPr>
+            <w:cnfStyle w:val="001000000000" w:firstRow="0" w:lastRow="0" w:firstColumn="1" w:lastColumn="0" w:oddVBand="0" w:evenVBand="0" w:oddHBand="0" w:evenHBand="0" w:firstRowFirstColumn="0" w:firstRowLastColumn="0" w:lastRowFirstColumn="0" w:lastRowLastColumn="0"/>
+            <w:tcW w:w="1629" w:type="dxa"/>
+          </w:tcPr>
+          <w:p>
+            <w:r>
+              <w:t>E1-3</w:t>
+            </w:r>
+          </w:p>
+        </w:tc>
+        <w:tc>
+          <w:tcPr>
+            <w:tcW w:w="7580" w:type="dxa"/>
+          </w:tcPr>
+          <w:p>
+            <w:pPr>
+              <w:cnfStyle w:val="000000000000" w:firstRow="0" w:lastRow="0" w:firstColumn="0" w:lastColumn="0" w:oddVBand="0" w:evenVBand="0" w:oddHBand="0" w:evenHBand="0" w:firstRowFirstColumn="0" w:firstRowLastColumn="0" w:lastRowFirstColumn="0" w:lastRowLastColumn="0"/>
+            </w:pPr>
+            <w:r>
+              <w:t>Assessing the changes to the inhibitory synapse from E1-2</w:t>
+            </w:r>
+          </w:p>
+          <w:p>
+            <w:pPr>
+              <w:cnfStyle w:val="000000000000" w:firstRow="0" w:lastRow="0" w:firstColumn="0" w:lastColumn="0" w:oddVBand="0" w:evenVBand="0" w:oddHBand="0" w:evenHBand="0" w:firstRowFirstColumn="0" w:firstRowLastColumn="0" w:lastRowFirstColumn="0" w:lastRowLastColumn="0"/>
+            </w:pPr>
+          </w:p>
+        </w:tc>
+        <w:tc>
+          <w:tcPr>
+            <w:tcW w:w="6095" w:type="dxa"/>
+          </w:tcPr>
+          <w:p>
+            <w:pPr>
+              <w:cnfStyle w:val="000000000000" w:firstRow="0" w:lastRow="0" w:firstColumn="0" w:lastColumn="0" w:oddVBand="0" w:evenVBand="0" w:oddHBand="0" w:evenHBand="0" w:firstRowFirstColumn="0" w:firstRowLastColumn="0" w:lastRowFirstColumn="0" w:lastRowLastColumn="0"/>
+            </w:pPr>
+            <w:r>
+              <w:t>Need to delay synapse and start the simulation at values that are closer to the steady state values, especially in the soma.</w:t>
+            </w:r>
+          </w:p>
+          <w:p>
+            <w:pPr>
+              <w:cnfStyle w:val="000000000000" w:firstRow="0" w:lastRow="0" w:firstColumn="0" w:lastColumn="0" w:oddVBand="0" w:evenVBand="0" w:oddHBand="0" w:evenHBand="0" w:firstRowFirstColumn="0" w:firstRowLastColumn="0" w:lastRowFirstColumn="0" w:lastRowLastColumn="0"/>
+            </w:pPr>
+            <w:r>
+              <w:t xml:space="preserve">Increasing the NT concentration made the spike smaller. Only a 0.22mV drop </w:t>
+            </w:r>
+          </w:p>
+          <w:p>
+            <w:pPr>
+              <w:cnfStyle w:val="000000000000" w:firstRow="0" w:lastRow="0" w:firstColumn="0" w:lastColumn="0" w:oddVBand="0" w:evenVBand="0" w:oddHBand="0" w:evenHBand="0" w:firstRowFirstColumn="0" w:firstRowLastColumn="0" w:lastRowFirstColumn="0" w:lastRowLastColumn="0"/>
+            </w:pPr>
+            <w:r>
+              <w:t xml:space="preserve">It might be possible that the interval timing is not capturing the peak of the synapse because the synapse only lasts for 2 </w:t>
+            </w:r>
+            <w:proofErr w:type="spellStart"/>
+            <w:r>
+              <w:t>ms</w:t>
+            </w:r>
+            <w:proofErr w:type="spellEnd"/>
+            <w:r>
+              <w:t xml:space="preserve">. </w:t>
+            </w:r>
+          </w:p>
+          <w:p>
+            <w:pPr>
+              <w:cnfStyle w:val="000000000000" w:firstRow="0" w:lastRow="0" w:firstColumn="0" w:lastColumn="0" w:oddVBand="0" w:evenVBand="0" w:oddHBand="0" w:evenHBand="0" w:firstRowFirstColumn="0" w:firstRowLastColumn="0" w:lastRowFirstColumn="0" w:lastRowLastColumn="0"/>
+              <w:rPr>
+                <w:color w:val="FF0000"/>
+              </w:rPr>
+            </w:pPr>
+            <w:r>
+              <w:t xml:space="preserve">Definitely need to increase the simulation time to get to a steady </w:t>
+            </w:r>
+            <w:proofErr w:type="gramStart"/>
+            <w:r>
+              <w:t>state..</w:t>
+            </w:r>
+            <w:proofErr w:type="gramEnd"/>
+            <w:r>
+              <w:t xml:space="preserve"> possibly to 30 seconds.</w:t>
+            </w:r>
+          </w:p>
+        </w:tc>
+      </w:tr>
+      <w:tr>
+        <w:trPr>
+          <w:cnfStyle w:val="000000100000" w:firstRow="0" w:lastRow="0" w:firstColumn="0" w:lastColumn="0" w:oddVBand="0" w:evenVBand="0" w:oddHBand="1" w:evenHBand="0" w:firstRowFirstColumn="0" w:firstRowLastColumn="0" w:lastRowFirstColumn="0" w:lastRowLastColumn="0"/>
+        </w:trPr>
+        <w:tc>
+          <w:tcPr>
+            <w:cnfStyle w:val="001000000000" w:firstRow="0" w:lastRow="0" w:firstColumn="1" w:lastColumn="0" w:oddVBand="0" w:evenVBand="0" w:oddHBand="0" w:evenHBand="0" w:firstRowFirstColumn="0" w:firstRowLastColumn="0" w:lastRowFirstColumn="0" w:lastRowLastColumn="0"/>
+            <w:tcW w:w="1629" w:type="dxa"/>
+          </w:tcPr>
+          <w:p>
+            <w:r>
+              <w:lastRenderedPageBreak/>
+              <w:t>E1-4</w:t>
+            </w:r>
+          </w:p>
+        </w:tc>
+        <w:tc>
+          <w:tcPr>
+            <w:tcW w:w="7580" w:type="dxa"/>
+          </w:tcPr>
+          <w:p>
+            <w:pPr>
+              <w:cnfStyle w:val="000000100000" w:firstRow="0" w:lastRow="0" w:firstColumn="0" w:lastColumn="0" w:oddVBand="0" w:evenVBand="0" w:oddHBand="1" w:evenHBand="0" w:firstRowFirstColumn="0" w:firstRowLastColumn="0" w:lastRowFirstColumn="0" w:lastRowLastColumn="0"/>
+            </w:pPr>
+            <w:r>
+              <w:t xml:space="preserve">Apply changes from E1-3 </w:t>
+            </w:r>
+            <w:r>
+              <w:sym w:font="Wingdings" w:char="F0E0"/>
+            </w:r>
+            <w:r>
+              <w:t>Get default inhibitory synapse parameters and setup</w:t>
+            </w:r>
+          </w:p>
+        </w:tc>
+        <w:tc>
+          <w:tcPr>
+            <w:tcW w:w="6095" w:type="dxa"/>
+          </w:tcPr>
+          <w:p>
+            <w:pPr>
+              <w:cnfStyle w:val="000000100000" w:firstRow="0" w:lastRow="0" w:firstColumn="0" w:lastColumn="0" w:oddVBand="0" w:evenVBand="0" w:oddHBand="1" w:evenHBand="0" w:firstRowFirstColumn="0" w:firstRowLastColumn="0" w:lastRowFirstColumn="0" w:lastRowLastColumn="0"/>
+            </w:pPr>
+            <w:r>
+              <w:t>Increasing the NT concentration made the spike smaller (only 0.001 mM change) in the chloride concentration</w:t>
+            </w:r>
+          </w:p>
+          <w:p>
+            <w:pPr>
+              <w:cnfStyle w:val="000000100000" w:firstRow="0" w:lastRow="0" w:firstColumn="0" w:lastColumn="0" w:oddVBand="0" w:evenVBand="0" w:oddHBand="1" w:evenHBand="0" w:firstRowFirstColumn="0" w:firstRowLastColumn="0" w:lastRowFirstColumn="0" w:lastRowLastColumn="0"/>
+              <w:rPr>
+                <w:color w:val="FF0000"/>
+              </w:rPr>
+            </w:pPr>
+            <w:r>
+              <w:t>Still not starting the experiment at the ideal steady state</w:t>
+            </w:r>
+          </w:p>
+        </w:tc>
+      </w:tr>
+      <w:tr>
+        <w:tc>
+          <w:tcPr>
+            <w:cnfStyle w:val="001000000000" w:firstRow="0" w:lastRow="0" w:firstColumn="1" w:lastColumn="0" w:oddVBand="0" w:evenVBand="0" w:oddHBand="0" w:evenHBand="0" w:firstRowFirstColumn="0" w:firstRowLastColumn="0" w:lastRowFirstColumn="0" w:lastRowLastColumn="0"/>
+            <w:tcW w:w="1629" w:type="dxa"/>
+            <w:shd w:val="clear" w:color="auto" w:fill="00B0F0"/>
+          </w:tcPr>
+          <w:p>
+            <w:pPr>
+              <w:jc w:val="center"/>
+              <w:rPr>
+                <w:sz w:val="28"/>
+                <w:szCs w:val="28"/>
+              </w:rPr>
+            </w:pPr>
+            <w:r>
+              <w:rPr>
+                <w:sz w:val="28"/>
+                <w:szCs w:val="28"/>
+              </w:rPr>
+              <w:t>F</w:t>
+            </w:r>
+          </w:p>
+        </w:tc>
+        <w:tc>
+          <w:tcPr>
+            <w:tcW w:w="7580" w:type="dxa"/>
+            <w:shd w:val="clear" w:color="auto" w:fill="00B0F0"/>
+          </w:tcPr>
+          <w:p>
+            <w:pPr>
+              <w:cnfStyle w:val="000000000000" w:firstRow="0" w:lastRow="0" w:firstColumn="0" w:lastColumn="0" w:oddVBand="0" w:evenVBand="0" w:oddHBand="0" w:evenHBand="0" w:firstRowFirstColumn="0" w:firstRowLastColumn="0" w:lastRowFirstColumn="0" w:lastRowLastColumn="0"/>
+              <w:rPr>
+                <w:b/>
+                <w:bCs/>
+                <w:sz w:val="28"/>
+                <w:szCs w:val="28"/>
+              </w:rPr>
+            </w:pPr>
+            <w:r>
+              <w:rPr>
+                <w:b/>
+                <w:bCs/>
+                <w:sz w:val="28"/>
+                <w:szCs w:val="28"/>
+              </w:rPr>
+              <w:t>Baseline experiments for first figures</w:t>
+            </w:r>
+          </w:p>
+        </w:tc>
+        <w:tc>
+          <w:tcPr>
+            <w:tcW w:w="6095" w:type="dxa"/>
+            <w:shd w:val="clear" w:color="auto" w:fill="00B0F0"/>
+          </w:tcPr>
+          <w:p>
+            <w:pPr>
+              <w:cnfStyle w:val="000000000000" w:firstRow="0" w:lastRow="0" w:firstColumn="0" w:lastColumn="0" w:oddVBand="0" w:evenVBand="0" w:oddHBand="0" w:evenHBand="0" w:firstRowFirstColumn="0" w:firstRowLastColumn="0" w:lastRowFirstColumn="0" w:lastRowLastColumn="0"/>
+              <w:rPr>
+                <w:sz w:val="28"/>
+                <w:szCs w:val="28"/>
+              </w:rPr>
+            </w:pPr>
+          </w:p>
+        </w:tc>
+      </w:tr>
+      <w:tr>
+        <w:trPr>
+          <w:cnfStyle w:val="000000100000" w:firstRow="0" w:lastRow="0" w:firstColumn="0" w:lastColumn="0" w:oddVBand="0" w:evenVBand="0" w:oddHBand="1" w:evenHBand="0" w:firstRowFirstColumn="0" w:firstRowLastColumn="0" w:lastRowFirstColumn="0" w:lastRowLastColumn="0"/>
+        </w:trPr>
+        <w:tc>
+          <w:tcPr>
+            <w:cnfStyle w:val="001000000000" w:firstRow="0" w:lastRow="0" w:firstColumn="1" w:lastColumn="0" w:oddVBand="0" w:evenVBand="0" w:oddHBand="0" w:evenHBand="0" w:firstRowFirstColumn="0" w:firstRowLastColumn="0" w:lastRowFirstColumn="0" w:lastRowLastColumn="0"/>
+            <w:tcW w:w="1629" w:type="dxa"/>
+          </w:tcPr>
+          <w:p>
+            <w:r>
+              <w:t>Experiment-F1</w:t>
+            </w:r>
+          </w:p>
+        </w:tc>
+        <w:tc>
+          <w:tcPr>
+            <w:tcW w:w="7580" w:type="dxa"/>
+          </w:tcPr>
+          <w:p>
+            <w:pPr>
+              <w:cnfStyle w:val="000000100000" w:firstRow="0" w:lastRow="0" w:firstColumn="0" w:lastColumn="0" w:oddVBand="0" w:evenVBand="0" w:oddHBand="1" w:evenHBand="0" w:firstRowFirstColumn="0" w:firstRowLastColumn="0" w:lastRowFirstColumn="0" w:lastRowLastColumn="0"/>
+            </w:pPr>
+            <w:r>
+              <w:t>Increasing impermeant concentration only in compartment 4</w:t>
+            </w:r>
+          </w:p>
+        </w:tc>
+        <w:tc>
+          <w:tcPr>
+            <w:tcW w:w="6095" w:type="dxa"/>
+          </w:tcPr>
+          <w:p>
+            <w:pPr>
+              <w:cnfStyle w:val="000000100000" w:firstRow="0" w:lastRow="0" w:firstColumn="0" w:lastColumn="0" w:oddVBand="0" w:evenVBand="0" w:oddHBand="1" w:evenHBand="0" w:firstRowFirstColumn="0" w:firstRowLastColumn="0" w:lastRowFirstColumn="0" w:lastRowLastColumn="0"/>
+            </w:pPr>
+            <w:r>
+              <w:t xml:space="preserve">Change to cell volume. No change in Vm. </w:t>
+            </w:r>
+            <w:r>
+              <w:t>No changes to driving force</w:t>
+            </w:r>
+          </w:p>
+        </w:tc>
+      </w:tr>
+      <w:tr>
+        <w:tc>
+          <w:tcPr>
+            <w:cnfStyle w:val="001000000000" w:firstRow="0" w:lastRow="0" w:firstColumn="1" w:lastColumn="0" w:oddVBand="0" w:evenVBand="0" w:oddHBand="0" w:evenHBand="0" w:firstRowFirstColumn="0" w:firstRowLastColumn="0" w:lastRowFirstColumn="0" w:lastRowLastColumn="0"/>
+            <w:tcW w:w="1629" w:type="dxa"/>
+          </w:tcPr>
+          <w:p>
+            <w:r>
+              <w:rPr>
+                <w:color w:val="FF0000"/>
+              </w:rPr>
+              <w:t>Experiment-F2</w:t>
+            </w:r>
+          </w:p>
+        </w:tc>
+        <w:tc>
+          <w:tcPr>
+            <w:tcW w:w="7580" w:type="dxa"/>
+          </w:tcPr>
+          <w:p>
+            <w:pPr>
+              <w:cnfStyle w:val="000000000000" w:firstRow="0" w:lastRow="0" w:firstColumn="0" w:lastColumn="0" w:oddVBand="0" w:evenVBand="0" w:oddHBand="0" w:evenHBand="0" w:firstRowFirstColumn="0" w:firstRowLastColumn="0" w:lastRowFirstColumn="0" w:lastRowLastColumn="0"/>
+            </w:pPr>
+            <w:r>
+              <w:rPr>
+                <w:color w:val="FF0000"/>
+              </w:rPr>
+              <w:t>De</w:t>
+            </w:r>
+            <w:r>
+              <w:rPr>
+                <w:color w:val="FF0000"/>
+              </w:rPr>
+              <w:t>creasing impermeant concentration only in compartment 4</w:t>
+            </w:r>
+          </w:p>
+        </w:tc>
+        <w:tc>
+          <w:tcPr>
+            <w:tcW w:w="6095" w:type="dxa"/>
+          </w:tcPr>
+          <w:p>
+            <w:pPr>
+              <w:cnfStyle w:val="000000000000" w:firstRow="0" w:lastRow="0" w:firstColumn="0" w:lastColumn="0" w:oddVBand="0" w:evenVBand="0" w:oddHBand="0" w:evenHBand="0" w:firstRowFirstColumn="0" w:firstRowLastColumn="0" w:lastRowFirstColumn="0" w:lastRowLastColumn="0"/>
+              <w:rPr>
+                <w:color w:val="FF0000"/>
+              </w:rPr>
+            </w:pPr>
+            <w:r>
+              <w:rPr>
+                <w:color w:val="FF0000"/>
+              </w:rPr>
+              <w:t xml:space="preserve">In progress on STORM </w:t>
+            </w:r>
+            <w:r>
+              <w:rPr>
+                <w:color w:val="FF0000"/>
+              </w:rPr>
+              <w:sym w:font="Wingdings" w:char="F0E0"/>
+            </w:r>
+            <w:r>
+              <w:rPr>
+                <w:color w:val="FF0000"/>
+              </w:rPr>
+              <w:t xml:space="preserve"> crashed. </w:t>
+            </w:r>
+          </w:p>
+          <w:p>
+            <w:pPr>
+              <w:cnfStyle w:val="000000000000" w:firstRow="0" w:lastRow="0" w:firstColumn="0" w:lastColumn="0" w:oddVBand="0" w:evenVBand="0" w:oddHBand="0" w:evenHBand="0" w:firstRowFirstColumn="0" w:firstRowLastColumn="0" w:lastRowFirstColumn="0" w:lastRowLastColumn="0"/>
+            </w:pPr>
+            <w:r>
+              <w:rPr>
+                <w:color w:val="FF0000"/>
+              </w:rPr>
+              <w:t>No changes to driving force</w:t>
+            </w:r>
+          </w:p>
+        </w:tc>
+      </w:tr>
+      <w:tr>
+        <w:trPr>
+          <w:cnfStyle w:val="000000100000" w:firstRow="0" w:lastRow="0" w:firstColumn="0" w:lastColumn="0" w:oddVBand="0" w:evenVBand="0" w:oddHBand="1" w:evenHBand="0" w:firstRowFirstColumn="0" w:firstRowLastColumn="0" w:lastRowFirstColumn="0" w:lastRowLastColumn="0"/>
+        </w:trPr>
+        <w:tc>
+          <w:tcPr>
+            <w:cnfStyle w:val="001000000000" w:firstRow="0" w:lastRow="0" w:firstColumn="1" w:lastColumn="0" w:oddVBand="0" w:evenVBand="0" w:oddHBand="0" w:evenHBand="0" w:firstRowFirstColumn="0" w:firstRowLastColumn="0" w:lastRowFirstColumn="0" w:lastRowLastColumn="0"/>
+            <w:tcW w:w="1629" w:type="dxa"/>
+          </w:tcPr>
+          <w:p>
+            <w:pPr>
+              <w:rPr>
+                <w:color w:val="FF0000"/>
+              </w:rPr>
+            </w:pPr>
+            <w:r>
+              <w:rPr>
+                <w:color w:val="FF0000"/>
+              </w:rPr>
+              <w:t>Experiment-F3</w:t>
+            </w:r>
+          </w:p>
+        </w:tc>
+        <w:tc>
+          <w:tcPr>
+            <w:tcW w:w="7580" w:type="dxa"/>
+          </w:tcPr>
+          <w:p>
+            <w:pPr>
+              <w:cnfStyle w:val="000000100000" w:firstRow="0" w:lastRow="0" w:firstColumn="0" w:lastColumn="0" w:oddVBand="0" w:evenVBand="0" w:oddHBand="1" w:evenHBand="0" w:firstRowFirstColumn="0" w:firstRowLastColumn="0" w:lastRowFirstColumn="0" w:lastRowLastColumn="0"/>
+              <w:rPr>
+                <w:color w:val="FF0000"/>
+              </w:rPr>
+            </w:pPr>
+            <w:r>
+              <w:rPr>
+                <w:color w:val="FF0000"/>
+              </w:rPr>
+              <w:t>Completely default Sim with impermeants at -0.85 and all default concentrations</w:t>
+            </w:r>
+          </w:p>
+        </w:tc>
+        <w:tc>
+          <w:tcPr>
+            <w:tcW w:w="6095" w:type="dxa"/>
+          </w:tcPr>
+          <w:p>
+            <w:pPr>
+              <w:cnfStyle w:val="000000100000" w:firstRow="0" w:lastRow="0" w:firstColumn="0" w:lastColumn="0" w:oddVBand="0" w:evenVBand="0" w:oddHBand="1" w:evenHBand="0" w:firstRowFirstColumn="0" w:firstRowLastColumn="0" w:lastRowFirstColumn="0" w:lastRowLastColumn="0"/>
+              <w:rPr>
+                <w:color w:val="FF0000"/>
+              </w:rPr>
+            </w:pPr>
+          </w:p>
+        </w:tc>
+      </w:tr>
+      <w:tr>
+        <w:tc>
+          <w:tcPr>
+            <w:cnfStyle w:val="001000000000" w:firstRow="0" w:lastRow="0" w:firstColumn="1" w:lastColumn="0" w:oddVBand="0" w:evenVBand="0" w:oddHBand="0" w:evenHBand="0" w:firstRowFirstColumn="0" w:firstRowLastColumn="0" w:lastRowFirstColumn="0" w:lastRowLastColumn="0"/>
+            <w:tcW w:w="1629" w:type="dxa"/>
+            <w:shd w:val="clear" w:color="auto" w:fill="00B0F0"/>
+          </w:tcPr>
+          <w:p>
+            <w:pPr>
+              <w:jc w:val="center"/>
+              <w:rPr>
+                <w:color w:val="000000" w:themeColor="text1"/>
+                <w:sz w:val="24"/>
+                <w:szCs w:val="24"/>
+              </w:rPr>
+            </w:pPr>
+            <w:r>
+              <w:rPr>
+                <w:color w:val="000000" w:themeColor="text1"/>
+                <w:sz w:val="24"/>
+                <w:szCs w:val="24"/>
+              </w:rPr>
+              <w:t>G</w:t>
+            </w:r>
+          </w:p>
+        </w:tc>
+        <w:tc>
+          <w:tcPr>
+            <w:tcW w:w="7580" w:type="dxa"/>
+            <w:shd w:val="clear" w:color="auto" w:fill="00B0F0"/>
+          </w:tcPr>
+          <w:p>
+            <w:pPr>
+              <w:cnfStyle w:val="000000000000" w:firstRow="0" w:lastRow="0" w:firstColumn="0" w:lastColumn="0" w:oddVBand="0" w:evenVBand="0" w:oddHBand="0" w:evenHBand="0" w:firstRowFirstColumn="0" w:firstRowLastColumn="0" w:lastRowFirstColumn="0" w:lastRowLastColumn="0"/>
+              <w:rPr>
+                <w:color w:val="FF0000"/>
+              </w:rPr>
+            </w:pPr>
+            <w:r>
+              <w:rPr>
+                <w:b/>
+                <w:bCs/>
+                <w:sz w:val="28"/>
+                <w:szCs w:val="28"/>
+              </w:rPr>
+              <w:t>Inhibitory synapses on various z values</w:t>
+            </w:r>
+          </w:p>
+        </w:tc>
+        <w:tc>
+          <w:tcPr>
+            <w:tcW w:w="6095" w:type="dxa"/>
+            <w:shd w:val="clear" w:color="auto" w:fill="00B0F0"/>
+          </w:tcPr>
+          <w:p>
+            <w:pPr>
+              <w:cnfStyle w:val="000000000000" w:firstRow="0" w:lastRow="0" w:firstColumn="0" w:lastColumn="0" w:oddVBand="0" w:evenVBand="0" w:oddHBand="0" w:evenHBand="0" w:firstRowFirstColumn="0" w:firstRowLastColumn="0" w:lastRowFirstColumn="0" w:lastRowLastColumn="0"/>
+              <w:rPr>
+                <w:color w:val="FF0000"/>
+              </w:rPr>
+            </w:pPr>
+          </w:p>
+        </w:tc>
+      </w:tr>
+      <w:tr>
+        <w:trPr>
+          <w:cnfStyle w:val="000000100000" w:firstRow="0" w:lastRow="0" w:firstColumn="0" w:lastColumn="0" w:oddVBand="0" w:evenVBand="0" w:oddHBand="1" w:evenHBand="0" w:firstRowFirstColumn="0" w:firstRowLastColumn="0" w:lastRowFirstColumn="0" w:lastRowLastColumn="0"/>
+        </w:trPr>
+        <w:tc>
+          <w:tcPr>
+            <w:cnfStyle w:val="001000000000" w:firstRow="0" w:lastRow="0" w:firstColumn="1" w:lastColumn="0" w:oddVBand="0" w:evenVBand="0" w:oddHBand="0" w:evenHBand="0" w:firstRowFirstColumn="0" w:firstRowLastColumn="0" w:lastRowFirstColumn="0" w:lastRowLastColumn="0"/>
+            <w:tcW w:w="1629" w:type="dxa"/>
+          </w:tcPr>
+          <w:p>
+            <w:pPr>
+              <w:rPr>
+                <w:sz w:val="28"/>
+                <w:szCs w:val="28"/>
+              </w:rPr>
+            </w:pPr>
+            <w:r>
+              <w:t>Experiment-</w:t>
+            </w:r>
+            <w:r>
+              <w:t>G</w:t>
+            </w:r>
+            <w:r>
+              <w:t>1</w:t>
+            </w:r>
+          </w:p>
+        </w:tc>
+        <w:tc>
+          <w:tcPr>
+            <w:tcW w:w="7580" w:type="dxa"/>
+          </w:tcPr>
+          <w:p>
+            <w:pPr>
+              <w:cnfStyle w:val="000000100000" w:firstRow="0" w:lastRow="0" w:firstColumn="0" w:lastColumn="0" w:oddVBand="0" w:evenVBand="0" w:oddHBand="1" w:evenHBand="0" w:firstRowFirstColumn="0" w:firstRowLastColumn="0" w:lastRowFirstColumn="0" w:lastRowLastColumn="0"/>
+            </w:pPr>
+            <w:r>
+              <w:t>Synapse onto Comp8, z = -1.2 (ExpD6)</w:t>
+            </w:r>
+          </w:p>
+        </w:tc>
+        <w:tc>
+          <w:tcPr>
+            <w:tcW w:w="6095" w:type="dxa"/>
+          </w:tcPr>
+          <w:p>
+            <w:pPr>
+              <w:cnfStyle w:val="000000100000" w:firstRow="0" w:lastRow="0" w:firstColumn="0" w:lastColumn="0" w:oddVBand="0" w:evenVBand="0" w:oddHBand="1" w:evenHBand="0" w:firstRowFirstColumn="0" w:firstRowLastColumn="0" w:lastRowFirstColumn="0" w:lastRowLastColumn="0"/>
+              <w:rPr>
+                <w:color w:val="000000" w:themeColor="text1"/>
+              </w:rPr>
+            </w:pPr>
+            <w:r>
+              <w:rPr>
+                <w:color w:val="000000" w:themeColor="text1"/>
+              </w:rPr>
+              <w:t>Time and length constants calculated</w:t>
+            </w:r>
+          </w:p>
+        </w:tc>
+      </w:tr>
+      <w:tr>
+        <w:tc>
+          <w:tcPr>
+            <w:cnfStyle w:val="001000000000" w:firstRow="0" w:lastRow="0" w:firstColumn="1" w:lastColumn="0" w:oddVBand="0" w:evenVBand="0" w:oddHBand="0" w:evenHBand="0" w:firstRowFirstColumn="0" w:firstRowLastColumn="0" w:lastRowFirstColumn="0" w:lastRowLastColumn="0"/>
+            <w:tcW w:w="1629" w:type="dxa"/>
+          </w:tcPr>
+          <w:p>
+            <w:r>
+              <w:t>Experiment-</w:t>
+            </w:r>
+            <w:r>
+              <w:t>G</w:t>
+            </w:r>
+            <w:r>
+              <w:t>1</w:t>
+            </w:r>
+          </w:p>
+        </w:tc>
+        <w:tc>
+          <w:tcPr>
+            <w:tcW w:w="7580" w:type="dxa"/>
+          </w:tcPr>
+          <w:p>
+            <w:pPr>
+              <w:cnfStyle w:val="000000000000" w:firstRow="0" w:lastRow="0" w:firstColumn="0" w:lastColumn="0" w:oddVBand="0" w:evenVBand="0" w:oddHBand="0" w:evenHBand="0" w:firstRowFirstColumn="0" w:firstRowLastColumn="0" w:lastRowFirstColumn="0" w:lastRowLastColumn="0"/>
+            </w:pPr>
+            <w:r>
+              <w:t>Synapse onto Comp8, z = -</w:t>
+            </w:r>
+            <w:r>
+              <w:t>0.1 (ExpD8)</w:t>
+            </w:r>
+          </w:p>
+        </w:tc>
+        <w:tc>
+          <w:tcPr>
+            <w:tcW w:w="6095" w:type="dxa"/>
+          </w:tcPr>
+          <w:p>
+            <w:pPr>
+              <w:cnfStyle w:val="000000000000" w:firstRow="0" w:lastRow="0" w:firstColumn="0" w:lastColumn="0" w:oddVBand="0" w:evenVBand="0" w:oddHBand="0" w:evenHBand="0" w:firstRowFirstColumn="0" w:firstRowLastColumn="0" w:lastRowFirstColumn="0" w:lastRowLastColumn="0"/>
+            </w:pPr>
+            <w:r>
+              <w:rPr>
+                <w:color w:val="000000" w:themeColor="text1"/>
+              </w:rPr>
+              <w:t>Time and length constants calculated</w:t>
+            </w:r>
+          </w:p>
+        </w:tc>
+      </w:tr>
+      <w:tr>
+        <w:trPr>
+          <w:cnfStyle w:val="000000100000" w:firstRow="0" w:lastRow="0" w:firstColumn="0" w:lastColumn="0" w:oddVBand="0" w:evenVBand="0" w:oddHBand="1" w:evenHBand="0" w:firstRowFirstColumn="0" w:firstRowLastColumn="0" w:lastRowFirstColumn="0" w:lastRowLastColumn="0"/>
+        </w:trPr>
+        <w:tc>
+          <w:tcPr>
+            <w:cnfStyle w:val="001000000000" w:firstRow="0" w:lastRow="0" w:firstColumn="1" w:lastColumn="0" w:oddVBand="0" w:evenVBand="0" w:oddHBand="0" w:evenHBand="0" w:firstRowFirstColumn="0" w:firstRowLastColumn="0" w:lastRowFirstColumn="0" w:lastRowLastColumn="0"/>
+            <w:tcW w:w="1629" w:type="dxa"/>
+          </w:tcPr>
+          <w:p>
+            <w:pPr>
+              <w:rPr>
+                <w:color w:val="FF0000"/>
+              </w:rPr>
+            </w:pPr>
+          </w:p>
+        </w:tc>
+        <w:tc>
+          <w:tcPr>
+            <w:tcW w:w="7580" w:type="dxa"/>
+          </w:tcPr>
+          <w:p>
+            <w:pPr>
+              <w:cnfStyle w:val="000000100000" w:firstRow="0" w:lastRow="0" w:firstColumn="0" w:lastColumn="0" w:oddVBand="0" w:evenVBand="0" w:oddHBand="1" w:evenHBand="0" w:firstRowFirstColumn="0" w:firstRowLastColumn="0" w:lastRowFirstColumn="0" w:lastRowLastColumn="0"/>
+              <w:rPr>
+                <w:color w:val="FF0000"/>
+              </w:rPr>
+            </w:pPr>
+          </w:p>
+        </w:tc>
+        <w:tc>
+          <w:tcPr>
+            <w:tcW w:w="6095" w:type="dxa"/>
+          </w:tcPr>
+          <w:p>
+            <w:pPr>
+              <w:cnfStyle w:val="000000100000" w:firstRow="0" w:lastRow="0" w:firstColumn="0" w:lastColumn="0" w:oddVBand="0" w:evenVBand="0" w:oddHBand="1" w:evenHBand="0" w:firstRowFirstColumn="0" w:firstRowLastColumn="0" w:lastRowFirstColumn="0" w:lastRowLastColumn="0"/>
+              <w:rPr>
+                <w:color w:val="FF0000"/>
+              </w:rPr>
             </w:pPr>
           </w:p>
         </w:tc>
@@ -3963,4 +4917,16 @@
     </a:ext>
   </a:extLst>
 </a:theme>
+</file>
+
+<file path=customXml/item1.xml><?xml version="1.0" encoding="utf-8"?>
+<b:Sources xmlns:b="http://schemas.openxmlformats.org/officeDocument/2006/bibliography" xmlns="http://schemas.openxmlformats.org/officeDocument/2006/bibliography" SelectedStyle="\APASixthEditionOfficeOnline.xsl" StyleName="APA" Version="6"/>
+</file>
+
+<file path=customXml/itemProps1.xml><?xml version="1.0" encoding="utf-8"?>
+<ds:datastoreItem xmlns:ds="http://schemas.openxmlformats.org/officeDocument/2006/customXml" ds:itemID="{F55B910C-862E-47A4-931A-9E79A1DA13B6}">
+  <ds:schemaRefs>
+    <ds:schemaRef ds:uri="http://schemas.openxmlformats.org/officeDocument/2006/bibliography"/>
+  </ds:schemaRefs>
+</ds:datastoreItem>
 </file>
</xml_diff>

<commit_message>
Major changes to graphing notebooks
</commit_message>
<xml_diff>
--- a/Experiment list.docx
+++ b/Experiment list.docx
@@ -1904,7 +1904,13 @@
               <w:rPr>
                 <w:color w:val="FF0000"/>
               </w:rPr>
-              <w:t>-4</w:t>
+              <w:t>-</w:t>
+            </w:r>
+            <w:r>
+              <w:rPr>
+                <w:color w:val="FF0000"/>
+              </w:rPr>
+              <w:t>1.6</w:t>
             </w:r>
           </w:p>
         </w:tc>
@@ -2764,14 +2770,20 @@
           <w:p>
             <w:pPr>
               <w:rPr>
-                <w:color w:val="FF0000"/>
-              </w:rPr>
-            </w:pPr>
-            <w:r>
-              <w:rPr>
-                <w:color w:val="FF0000"/>
-              </w:rPr>
-              <w:t>Experiment-F3</w:t>
+                <w:color w:val="000000" w:themeColor="text1"/>
+              </w:rPr>
+            </w:pPr>
+            <w:r>
+              <w:rPr>
+                <w:color w:val="000000" w:themeColor="text1"/>
+              </w:rPr>
+              <w:t>Experiment-F</w:t>
+            </w:r>
+            <w:r>
+              <w:rPr>
+                <w:color w:val="000000" w:themeColor="text1"/>
+              </w:rPr>
+              <w:t>4</w:t>
             </w:r>
           </w:p>
         </w:tc>
@@ -2783,12 +2795,12 @@
             <w:pPr>
               <w:cnfStyle w:val="000000100000" w:firstRow="0" w:lastRow="0" w:firstColumn="0" w:lastColumn="0" w:oddVBand="0" w:evenVBand="0" w:oddHBand="1" w:evenHBand="0" w:firstRowFirstColumn="0" w:firstRowLastColumn="0" w:lastRowFirstColumn="0" w:lastRowLastColumn="0"/>
               <w:rPr>
-                <w:color w:val="FF0000"/>
-              </w:rPr>
-            </w:pPr>
-            <w:r>
-              <w:rPr>
-                <w:color w:val="FF0000"/>
+                <w:color w:val="000000" w:themeColor="text1"/>
+              </w:rPr>
+            </w:pPr>
+            <w:r>
+              <w:rPr>
+                <w:color w:val="000000" w:themeColor="text1"/>
               </w:rPr>
               <w:t>Completely default Sim with impermeants at -0.85 and all default concentrations</w:t>
             </w:r>
@@ -2802,9 +2814,15 @@
             <w:pPr>
               <w:cnfStyle w:val="000000100000" w:firstRow="0" w:lastRow="0" w:firstColumn="0" w:lastColumn="0" w:oddVBand="0" w:evenVBand="0" w:oddHBand="1" w:evenHBand="0" w:firstRowFirstColumn="0" w:firstRowLastColumn="0" w:lastRowFirstColumn="0" w:lastRowLastColumn="0"/>
               <w:rPr>
-                <w:color w:val="FF0000"/>
-              </w:rPr>
-            </w:pPr>
+                <w:color w:val="000000" w:themeColor="text1"/>
+              </w:rPr>
+            </w:pPr>
+            <w:r>
+              <w:rPr>
+                <w:color w:val="000000" w:themeColor="text1"/>
+              </w:rPr>
+              <w:t>Complete</w:t>
+            </w:r>
           </w:p>
         </w:tc>
       </w:tr>
@@ -2959,10 +2977,7 @@
               <w:cnfStyle w:val="000000000000" w:firstRow="0" w:lastRow="0" w:firstColumn="0" w:lastColumn="0" w:oddVBand="0" w:evenVBand="0" w:oddHBand="0" w:evenHBand="0" w:firstRowFirstColumn="0" w:firstRowLastColumn="0" w:lastRowFirstColumn="0" w:lastRowLastColumn="0"/>
             </w:pPr>
             <w:r>
-              <w:t>Synapse onto Comp8, z = -</w:t>
-            </w:r>
-            <w:r>
-              <w:t>0.1 (ExpD8)</w:t>
+              <w:t>Synapse onto Comp8, z = -0.1 (ExpD8)</w:t>
             </w:r>
           </w:p>
         </w:tc>

</xml_diff>

<commit_message>
Changes to Figures based on joe meeting
</commit_message>
<xml_diff>
--- a/Experiment list.docx
+++ b/Experiment list.docx
@@ -151,27 +151,7 @@
                 <w:sz w:val="28"/>
                 <w:szCs w:val="28"/>
               </w:rPr>
-              <w:t xml:space="preserve">Small scale </w:t>
-            </w:r>
-            <w:proofErr w:type="gramStart"/>
-            <w:r>
-              <w:rPr>
-                <w:b/>
-                <w:bCs/>
-                <w:sz w:val="28"/>
-                <w:szCs w:val="28"/>
-              </w:rPr>
-              <w:t>Non-isopotential</w:t>
-            </w:r>
-            <w:proofErr w:type="gramEnd"/>
-            <w:r>
-              <w:rPr>
-                <w:b/>
-                <w:bCs/>
-                <w:sz w:val="28"/>
-                <w:szCs w:val="28"/>
-              </w:rPr>
-              <w:t xml:space="preserve"> neuron</w:t>
+              <w:t>Small scale Non-isopotential neuron</w:t>
             </w:r>
           </w:p>
         </w:tc>
@@ -1173,15 +1153,7 @@
               <w:cnfStyle w:val="000000000000" w:firstRow="0" w:lastRow="0" w:firstColumn="0" w:lastColumn="0" w:oddVBand="0" w:evenVBand="0" w:oddHBand="0" w:evenHBand="0" w:firstRowFirstColumn="0" w:firstRowLastColumn="0" w:lastRowFirstColumn="0" w:lastRowLastColumn="0"/>
             </w:pPr>
             <w:r>
-              <w:t xml:space="preserve">Same setup as Experiment C1 just for a longer </w:t>
-            </w:r>
-            <w:proofErr w:type="gramStart"/>
-            <w:r>
-              <w:t>run</w:t>
-            </w:r>
-            <w:proofErr w:type="gramEnd"/>
-            <w:r>
-              <w:t xml:space="preserve"> time.</w:t>
+              <w:t>Same setup as Experiment C1 just for a longer run time.</w:t>
             </w:r>
           </w:p>
           <w:p>
@@ -1689,15 +1661,7 @@
             </w:pPr>
             <w:r>
               <w:lastRenderedPageBreak/>
-              <w:t xml:space="preserve">Voltage </w:t>
-            </w:r>
-            <w:proofErr w:type="gramStart"/>
-            <w:r>
-              <w:t>increase</w:t>
-            </w:r>
-            <w:proofErr w:type="gramEnd"/>
-            <w:r>
-              <w:t xml:space="preserve"> by 8mV and there is a small chloride driving force difference of 0.08mV</w:t>
+              <w:t>Voltage increase by 8mV and there is a small chloride driving force difference of 0.08mV</w:t>
             </w:r>
           </w:p>
         </w:tc>
@@ -1806,21 +1770,7 @@
               <w:rPr>
                 <w:color w:val="000000" w:themeColor="text1"/>
               </w:rPr>
-              <w:t xml:space="preserve">Final voltage </w:t>
-            </w:r>
-            <w:proofErr w:type="gramStart"/>
-            <w:r>
-              <w:rPr>
-                <w:color w:val="000000" w:themeColor="text1"/>
-              </w:rPr>
-              <w:t>increase</w:t>
-            </w:r>
-            <w:proofErr w:type="gramEnd"/>
-            <w:r>
-              <w:rPr>
-                <w:color w:val="000000" w:themeColor="text1"/>
-              </w:rPr>
-              <w:t xml:space="preserve"> by +- 27mV and decrease in driving force by 3.5mV. </w:t>
+              <w:t xml:space="preserve">Final voltage increase by +- 27mV and decrease in driving force by 3.5mV. </w:t>
             </w:r>
           </w:p>
           <w:p>
@@ -2703,15 +2653,7 @@
               </w:rPr>
             </w:pPr>
             <w:r>
-              <w:t xml:space="preserve">Definitely need to increase the simulation time to get to a steady </w:t>
-            </w:r>
-            <w:proofErr w:type="gramStart"/>
-            <w:r>
-              <w:t>state..</w:t>
-            </w:r>
-            <w:proofErr w:type="gramEnd"/>
-            <w:r>
-              <w:t xml:space="preserve"> possibly to 30 seconds.</w:t>
+              <w:t>Definitely need to increase the simulation time to get to a steady state.. possibly to 30 seconds.</w:t>
             </w:r>
           </w:p>
         </w:tc>
@@ -2894,9 +2836,6 @@
           </w:tcPr>
           <w:p>
             <w:r>
-              <w:rPr>
-                <w:color w:val="FF0000"/>
-              </w:rPr>
               <w:t>Experiment-F2</w:t>
             </w:r>
           </w:p>
@@ -2910,16 +2849,7 @@
               <w:cnfStyle w:val="000000000000" w:firstRow="0" w:lastRow="0" w:firstColumn="0" w:lastColumn="0" w:oddVBand="0" w:evenVBand="0" w:oddHBand="0" w:evenHBand="0" w:firstRowFirstColumn="0" w:firstRowLastColumn="0" w:lastRowFirstColumn="0" w:lastRowLastColumn="0"/>
             </w:pPr>
             <w:r>
-              <w:rPr>
-                <w:color w:val="FF0000"/>
-              </w:rPr>
-              <w:t>De</w:t>
-            </w:r>
-            <w:r>
-              <w:rPr>
-                <w:color w:val="FF0000"/>
-              </w:rPr>
-              <w:t>creasing impermeant concentration only in compartment 4</w:t>
+              <w:t>Decreasing impermeant concentration only in compartment 4</w:t>
             </w:r>
           </w:p>
         </w:tc>
@@ -2930,26 +2860,14 @@
           <w:p>
             <w:pPr>
               <w:cnfStyle w:val="000000000000" w:firstRow="0" w:lastRow="0" w:firstColumn="0" w:lastColumn="0" w:oddVBand="0" w:evenVBand="0" w:oddHBand="0" w:evenHBand="0" w:firstRowFirstColumn="0" w:firstRowLastColumn="0" w:lastRowFirstColumn="0" w:lastRowLastColumn="0"/>
-              <w:rPr>
-                <w:color w:val="FF0000"/>
-              </w:rPr>
-            </w:pPr>
-            <w:r>
-              <w:rPr>
-                <w:color w:val="FF0000"/>
-              </w:rPr>
+            </w:pPr>
+            <w:r>
               <w:t xml:space="preserve">In progress on STORM </w:t>
             </w:r>
             <w:r>
-              <w:rPr>
-                <w:color w:val="FF0000"/>
-              </w:rPr>
               <w:sym w:font="Wingdings" w:char="F0E0"/>
             </w:r>
             <w:r>
-              <w:rPr>
-                <w:color w:val="FF0000"/>
-              </w:rPr>
               <w:t xml:space="preserve"> crashed. </w:t>
             </w:r>
           </w:p>
@@ -2958,9 +2876,6 @@
               <w:cnfStyle w:val="000000000000" w:firstRow="0" w:lastRow="0" w:firstColumn="0" w:lastColumn="0" w:oddVBand="0" w:evenVBand="0" w:oddHBand="0" w:evenHBand="0" w:firstRowFirstColumn="0" w:firstRowLastColumn="0" w:lastRowFirstColumn="0" w:lastRowLastColumn="0"/>
             </w:pPr>
             <w:r>
-              <w:rPr>
-                <w:color w:val="FF0000"/>
-              </w:rPr>
               <w:t>No changes to driving force</w:t>
             </w:r>
           </w:p>
@@ -3033,62 +2948,102 @@
           <w:tcPr>
             <w:cnfStyle w:val="001000000000" w:firstRow="0" w:lastRow="0" w:firstColumn="1" w:lastColumn="0" w:oddVBand="0" w:evenVBand="0" w:oddHBand="0" w:evenHBand="0" w:firstRowFirstColumn="0" w:firstRowLastColumn="0" w:lastRowFirstColumn="0" w:lastRowLastColumn="0"/>
             <w:tcW w:w="1629" w:type="dxa"/>
-            <w:shd w:val="clear" w:color="auto" w:fill="00B0F0"/>
-          </w:tcPr>
-          <w:p>
-            <w:pPr>
-              <w:jc w:val="center"/>
-              <w:rPr>
-                <w:color w:val="000000" w:themeColor="text1"/>
-                <w:sz w:val="24"/>
-                <w:szCs w:val="24"/>
-              </w:rPr>
-            </w:pPr>
-            <w:r>
-              <w:rPr>
-                <w:color w:val="000000" w:themeColor="text1"/>
-                <w:sz w:val="24"/>
-                <w:szCs w:val="24"/>
-              </w:rPr>
-              <w:t>G</w:t>
+          </w:tcPr>
+          <w:p>
+            <w:pPr>
+              <w:rPr>
+                <w:color w:val="000000" w:themeColor="text1"/>
+              </w:rPr>
+            </w:pPr>
+            <w:r>
+              <w:rPr>
+                <w:color w:val="000000" w:themeColor="text1"/>
+              </w:rPr>
+              <w:t>Experiment-F5</w:t>
             </w:r>
           </w:p>
         </w:tc>
         <w:tc>
           <w:tcPr>
             <w:tcW w:w="7580" w:type="dxa"/>
-            <w:shd w:val="clear" w:color="auto" w:fill="00B0F0"/>
-          </w:tcPr>
-          <w:p>
-            <w:pPr>
-              <w:cnfStyle w:val="000000000000" w:firstRow="0" w:lastRow="0" w:firstColumn="0" w:lastColumn="0" w:oddVBand="0" w:evenVBand="0" w:oddHBand="0" w:evenHBand="0" w:firstRowFirstColumn="0" w:firstRowLastColumn="0" w:lastRowFirstColumn="0" w:lastRowLastColumn="0"/>
+          </w:tcPr>
+          <w:p>
+            <w:pPr>
+              <w:cnfStyle w:val="000000000000" w:firstRow="0" w:lastRow="0" w:firstColumn="0" w:lastColumn="0" w:oddVBand="0" w:evenVBand="0" w:oddHBand="0" w:evenHBand="0" w:firstRowFirstColumn="0" w:firstRowLastColumn="0" w:lastRowFirstColumn="0" w:lastRowLastColumn="0"/>
+              <w:rPr>
+                <w:color w:val="000000" w:themeColor="text1"/>
+              </w:rPr>
+            </w:pPr>
+            <w:r>
+              <w:rPr>
+                <w:color w:val="000000" w:themeColor="text1"/>
+              </w:rPr>
+              <w:t xml:space="preserve">Increasing X at rate of 30mM/min with </w:t>
+            </w:r>
+            <w:proofErr w:type="spellStart"/>
+            <w:r>
+              <w:rPr>
+                <w:color w:val="000000" w:themeColor="text1"/>
+              </w:rPr>
+              <w:t>Ar</w:t>
+            </w:r>
+            <w:proofErr w:type="spellEnd"/>
+            <w:r>
+              <w:rPr>
+                <w:color w:val="000000" w:themeColor="text1"/>
+              </w:rPr>
+              <w:t xml:space="preserve"> off. </w:t>
+            </w:r>
+          </w:p>
+          <w:p>
+            <w:pPr>
+              <w:cnfStyle w:val="000000000000" w:firstRow="0" w:lastRow="0" w:firstColumn="0" w:lastColumn="0" w:oddVBand="0" w:evenVBand="0" w:oddHBand="0" w:evenHBand="0" w:firstRowFirstColumn="0" w:firstRowLastColumn="0" w:lastRowFirstColumn="0" w:lastRowLastColumn="0"/>
+              <w:rPr>
+                <w:color w:val="000000" w:themeColor="text1"/>
+              </w:rPr>
+            </w:pPr>
+            <w:r>
+              <w:rPr>
+                <w:color w:val="000000" w:themeColor="text1"/>
+                <w:highlight w:val="yellow"/>
+              </w:rPr>
+              <w:t xml:space="preserve">Figure </w:t>
+            </w:r>
+            <w:proofErr w:type="spellStart"/>
+            <w:r>
+              <w:rPr>
+                <w:color w:val="000000" w:themeColor="text1"/>
+                <w:highlight w:val="yellow"/>
+              </w:rPr>
+              <w:t>A</w:t>
+            </w:r>
+            <w:proofErr w:type="spellEnd"/>
+            <w:r>
+              <w:rPr>
+                <w:color w:val="000000" w:themeColor="text1"/>
+                <w:highlight w:val="yellow"/>
+              </w:rPr>
+              <w:t xml:space="preserve"> experiment</w:t>
+            </w:r>
+          </w:p>
+        </w:tc>
+        <w:tc>
+          <w:tcPr>
+            <w:tcW w:w="6095" w:type="dxa"/>
+          </w:tcPr>
+          <w:p>
+            <w:pPr>
+              <w:cnfStyle w:val="000000000000" w:firstRow="0" w:lastRow="0" w:firstColumn="0" w:lastColumn="0" w:oddVBand="0" w:evenVBand="0" w:oddHBand="0" w:evenHBand="0" w:firstRowFirstColumn="0" w:firstRowLastColumn="0" w:lastRowFirstColumn="0" w:lastRowLastColumn="0"/>
+              <w:rPr>
+                <w:color w:val="000000" w:themeColor="text1"/>
+              </w:rPr>
+            </w:pPr>
+            <w:r>
               <w:rPr>
                 <w:color w:val="FF0000"/>
               </w:rPr>
-            </w:pPr>
-            <w:r>
-              <w:rPr>
-                <w:b/>
-                <w:bCs/>
-                <w:sz w:val="28"/>
-                <w:szCs w:val="28"/>
-              </w:rPr>
-              <w:t>Inhibitory synapses on various z values</w:t>
-            </w:r>
-          </w:p>
-        </w:tc>
-        <w:tc>
-          <w:tcPr>
-            <w:tcW w:w="6095" w:type="dxa"/>
-            <w:shd w:val="clear" w:color="auto" w:fill="00B0F0"/>
-          </w:tcPr>
-          <w:p>
-            <w:pPr>
-              <w:cnfStyle w:val="000000000000" w:firstRow="0" w:lastRow="0" w:firstColumn="0" w:lastColumn="0" w:oddVBand="0" w:evenVBand="0" w:oddHBand="0" w:evenHBand="0" w:firstRowFirstColumn="0" w:firstRowLastColumn="0" w:lastRowFirstColumn="0" w:lastRowLastColumn="0"/>
-              <w:rPr>
-                <w:color w:val="FF0000"/>
-              </w:rPr>
-            </w:pPr>
+              <w:t>In progress on Beast</w:t>
+            </w:r>
           </w:p>
         </w:tc>
       </w:tr>
@@ -3100,55 +3055,62 @@
           <w:tcPr>
             <w:cnfStyle w:val="001000000000" w:firstRow="0" w:lastRow="0" w:firstColumn="1" w:lastColumn="0" w:oddVBand="0" w:evenVBand="0" w:oddHBand="0" w:evenHBand="0" w:firstRowFirstColumn="0" w:firstRowLastColumn="0" w:lastRowFirstColumn="0" w:lastRowLastColumn="0"/>
             <w:tcW w:w="1629" w:type="dxa"/>
-          </w:tcPr>
-          <w:p>
-            <w:pPr>
-              <w:rPr>
+            <w:shd w:val="clear" w:color="auto" w:fill="00B0F0"/>
+          </w:tcPr>
+          <w:p>
+            <w:pPr>
+              <w:jc w:val="center"/>
+              <w:rPr>
+                <w:color w:val="000000" w:themeColor="text1"/>
+                <w:sz w:val="24"/>
+                <w:szCs w:val="24"/>
+              </w:rPr>
+            </w:pPr>
+            <w:r>
+              <w:rPr>
+                <w:color w:val="000000" w:themeColor="text1"/>
+                <w:sz w:val="24"/>
+                <w:szCs w:val="24"/>
+              </w:rPr>
+              <w:t>G</w:t>
+            </w:r>
+          </w:p>
+        </w:tc>
+        <w:tc>
+          <w:tcPr>
+            <w:tcW w:w="7580" w:type="dxa"/>
+            <w:shd w:val="clear" w:color="auto" w:fill="00B0F0"/>
+          </w:tcPr>
+          <w:p>
+            <w:pPr>
+              <w:cnfStyle w:val="000000100000" w:firstRow="0" w:lastRow="0" w:firstColumn="0" w:lastColumn="0" w:oddVBand="0" w:evenVBand="0" w:oddHBand="1" w:evenHBand="0" w:firstRowFirstColumn="0" w:firstRowLastColumn="0" w:lastRowFirstColumn="0" w:lastRowLastColumn="0"/>
+              <w:rPr>
+                <w:color w:val="FF0000"/>
+              </w:rPr>
+            </w:pPr>
+            <w:r>
+              <w:rPr>
+                <w:b/>
+                <w:bCs/>
                 <w:sz w:val="28"/>
                 <w:szCs w:val="28"/>
               </w:rPr>
-            </w:pPr>
-            <w:r>
-              <w:t>Experiment-</w:t>
-            </w:r>
-            <w:r>
-              <w:t>G</w:t>
-            </w:r>
-            <w:r>
-              <w:t>1</w:t>
-            </w:r>
-          </w:p>
-        </w:tc>
-        <w:tc>
-          <w:tcPr>
-            <w:tcW w:w="7580" w:type="dxa"/>
-          </w:tcPr>
-          <w:p>
-            <w:pPr>
-              <w:cnfStyle w:val="000000100000" w:firstRow="0" w:lastRow="0" w:firstColumn="0" w:lastColumn="0" w:oddVBand="0" w:evenVBand="0" w:oddHBand="1" w:evenHBand="0" w:firstRowFirstColumn="0" w:firstRowLastColumn="0" w:lastRowFirstColumn="0" w:lastRowLastColumn="0"/>
-            </w:pPr>
-            <w:r>
-              <w:t>Synapse onto Comp8, z = -1.2 (ExpD6)</w:t>
+              <w:t>Inhibitory synapses on various z values</w:t>
             </w:r>
           </w:p>
         </w:tc>
         <w:tc>
           <w:tcPr>
             <w:tcW w:w="6095" w:type="dxa"/>
-          </w:tcPr>
-          <w:p>
-            <w:pPr>
-              <w:cnfStyle w:val="000000100000" w:firstRow="0" w:lastRow="0" w:firstColumn="0" w:lastColumn="0" w:oddVBand="0" w:evenVBand="0" w:oddHBand="1" w:evenHBand="0" w:firstRowFirstColumn="0" w:firstRowLastColumn="0" w:lastRowFirstColumn="0" w:lastRowLastColumn="0"/>
-              <w:rPr>
-                <w:color w:val="000000" w:themeColor="text1"/>
-              </w:rPr>
-            </w:pPr>
-            <w:r>
-              <w:rPr>
-                <w:color w:val="000000" w:themeColor="text1"/>
-              </w:rPr>
-              <w:t>Time and length constants calculated</w:t>
-            </w:r>
+            <w:shd w:val="clear" w:color="auto" w:fill="00B0F0"/>
+          </w:tcPr>
+          <w:p>
+            <w:pPr>
+              <w:cnfStyle w:val="000000100000" w:firstRow="0" w:lastRow="0" w:firstColumn="0" w:lastColumn="0" w:oddVBand="0" w:evenVBand="0" w:oddHBand="1" w:evenHBand="0" w:firstRowFirstColumn="0" w:firstRowLastColumn="0" w:lastRowFirstColumn="0" w:lastRowLastColumn="0"/>
+              <w:rPr>
+                <w:color w:val="FF0000"/>
+              </w:rPr>
+            </w:pPr>
           </w:p>
         </w:tc>
       </w:tr>
@@ -3159,11 +3121,20 @@
             <w:tcW w:w="1629" w:type="dxa"/>
           </w:tcPr>
           <w:p>
+            <w:pPr>
+              <w:rPr>
+                <w:sz w:val="28"/>
+                <w:szCs w:val="28"/>
+              </w:rPr>
+            </w:pPr>
             <w:r>
               <w:t>Experiment-</w:t>
             </w:r>
             <w:r>
-              <w:t>G2</w:t>
+              <w:t>G</w:t>
+            </w:r>
+            <w:r>
+              <w:t>1</w:t>
             </w:r>
           </w:p>
         </w:tc>
@@ -3176,7 +3147,7 @@
               <w:cnfStyle w:val="000000000000" w:firstRow="0" w:lastRow="0" w:firstColumn="0" w:lastColumn="0" w:oddVBand="0" w:evenVBand="0" w:oddHBand="0" w:evenHBand="0" w:firstRowFirstColumn="0" w:firstRowLastColumn="0" w:lastRowFirstColumn="0" w:lastRowLastColumn="0"/>
             </w:pPr>
             <w:r>
-              <w:t>Synapse onto Comp8, z = -0.1 (ExpD8)</w:t>
+              <w:t>Synapse onto Comp8, z = -1.2 (ExpD6)</w:t>
             </w:r>
           </w:p>
         </w:tc>
@@ -3187,6 +3158,9 @@
           <w:p>
             <w:pPr>
               <w:cnfStyle w:val="000000000000" w:firstRow="0" w:lastRow="0" w:firstColumn="0" w:lastColumn="0" w:oddVBand="0" w:evenVBand="0" w:oddHBand="0" w:evenHBand="0" w:firstRowFirstColumn="0" w:firstRowLastColumn="0" w:lastRowFirstColumn="0" w:lastRowLastColumn="0"/>
+              <w:rPr>
+                <w:color w:val="000000" w:themeColor="text1"/>
+              </w:rPr>
             </w:pPr>
             <w:r>
               <w:rPr>
@@ -3207,16 +3181,11 @@
             <w:tcW w:w="1629" w:type="dxa"/>
           </w:tcPr>
           <w:p>
-            <w:pPr>
-              <w:rPr>
-                <w:color w:val="FF0000"/>
-              </w:rPr>
-            </w:pPr>
             <w:r>
               <w:t>Experiment-</w:t>
             </w:r>
             <w:r>
-              <w:t>G3</w:t>
+              <w:t>G2</w:t>
             </w:r>
           </w:p>
         </w:tc>
@@ -3227,15 +3196,9 @@
           <w:p>
             <w:pPr>
               <w:cnfStyle w:val="000000100000" w:firstRow="0" w:lastRow="0" w:firstColumn="0" w:lastColumn="0" w:oddVBand="0" w:evenVBand="0" w:oddHBand="1" w:evenHBand="0" w:firstRowFirstColumn="0" w:firstRowLastColumn="0" w:lastRowFirstColumn="0" w:lastRowLastColumn="0"/>
-              <w:rPr>
-                <w:color w:val="FF0000"/>
-              </w:rPr>
-            </w:pPr>
-            <w:r>
-              <w:rPr>
-                <w:color w:val="FF0000"/>
-              </w:rPr>
-              <w:t>Synapse onto Comp8, z = -1.2 (ExpD6)</w:t>
+            </w:pPr>
+            <w:r>
+              <w:t>Synapse onto Comp8, z = -0.1 (ExpD8)</w:t>
             </w:r>
           </w:p>
         </w:tc>
@@ -3246,13 +3209,10 @@
           <w:p>
             <w:pPr>
               <w:cnfStyle w:val="000000100000" w:firstRow="0" w:lastRow="0" w:firstColumn="0" w:lastColumn="0" w:oddVBand="0" w:evenVBand="0" w:oddHBand="1" w:evenHBand="0" w:firstRowFirstColumn="0" w:firstRowLastColumn="0" w:lastRowFirstColumn="0" w:lastRowLastColumn="0"/>
-              <w:rPr>
-                <w:color w:val="FF0000"/>
-              </w:rPr>
-            </w:pPr>
-            <w:r>
-              <w:rPr>
-                <w:color w:val="FF0000"/>
+            </w:pPr>
+            <w:r>
+              <w:rPr>
+                <w:color w:val="000000" w:themeColor="text1"/>
               </w:rPr>
               <w:t>Time and length constants calculated</w:t>
             </w:r>
@@ -3266,11 +3226,16 @@
             <w:tcW w:w="1629" w:type="dxa"/>
           </w:tcPr>
           <w:p>
+            <w:pPr>
+              <w:rPr>
+                <w:color w:val="FF0000"/>
+              </w:rPr>
+            </w:pPr>
             <w:r>
               <w:t>Experiment-</w:t>
             </w:r>
             <w:r>
-              <w:t>G4</w:t>
+              <w:t>G3</w:t>
             </w:r>
           </w:p>
         </w:tc>
@@ -3289,7 +3254,7 @@
               <w:rPr>
                 <w:color w:val="FF0000"/>
               </w:rPr>
-              <w:t>Synapse onto Comp8, z = -0.1 (ExpD8)</w:t>
+              <w:t>Synapse onto Comp8, z = -1.2 (ExpD6)</w:t>
             </w:r>
           </w:p>
         </w:tc>
@@ -3321,6 +3286,60 @@
           <w:tcPr>
             <w:cnfStyle w:val="001000000000" w:firstRow="0" w:lastRow="0" w:firstColumn="1" w:lastColumn="0" w:oddVBand="0" w:evenVBand="0" w:oddHBand="0" w:evenHBand="0" w:firstRowFirstColumn="0" w:firstRowLastColumn="0" w:lastRowFirstColumn="0" w:lastRowLastColumn="0"/>
             <w:tcW w:w="1629" w:type="dxa"/>
+          </w:tcPr>
+          <w:p>
+            <w:r>
+              <w:t>Experiment-</w:t>
+            </w:r>
+            <w:r>
+              <w:t>G4</w:t>
+            </w:r>
+          </w:p>
+        </w:tc>
+        <w:tc>
+          <w:tcPr>
+            <w:tcW w:w="7580" w:type="dxa"/>
+          </w:tcPr>
+          <w:p>
+            <w:pPr>
+              <w:cnfStyle w:val="000000100000" w:firstRow="0" w:lastRow="0" w:firstColumn="0" w:lastColumn="0" w:oddVBand="0" w:evenVBand="0" w:oddHBand="1" w:evenHBand="0" w:firstRowFirstColumn="0" w:firstRowLastColumn="0" w:lastRowFirstColumn="0" w:lastRowLastColumn="0"/>
+              <w:rPr>
+                <w:color w:val="FF0000"/>
+              </w:rPr>
+            </w:pPr>
+            <w:r>
+              <w:rPr>
+                <w:color w:val="FF0000"/>
+              </w:rPr>
+              <w:t>Synapse onto Comp8, z = -0.1 (ExpD8)</w:t>
+            </w:r>
+          </w:p>
+        </w:tc>
+        <w:tc>
+          <w:tcPr>
+            <w:tcW w:w="6095" w:type="dxa"/>
+          </w:tcPr>
+          <w:p>
+            <w:pPr>
+              <w:cnfStyle w:val="000000100000" w:firstRow="0" w:lastRow="0" w:firstColumn="0" w:lastColumn="0" w:oddVBand="0" w:evenVBand="0" w:oddHBand="1" w:evenHBand="0" w:firstRowFirstColumn="0" w:firstRowLastColumn="0" w:lastRowFirstColumn="0" w:lastRowLastColumn="0"/>
+              <w:rPr>
+                <w:color w:val="FF0000"/>
+              </w:rPr>
+            </w:pPr>
+            <w:r>
+              <w:rPr>
+                <w:color w:val="FF0000"/>
+              </w:rPr>
+              <w:t>Time and length constants calculated</w:t>
+            </w:r>
+          </w:p>
+        </w:tc>
+      </w:tr>
+      <w:tr>
+        <w:tc>
+          <w:tcPr>
+            <w:cnfStyle w:val="001000000000" w:firstRow="0" w:lastRow="0" w:firstColumn="1" w:lastColumn="0" w:oddVBand="0" w:evenVBand="0" w:oddHBand="0" w:evenHBand="0" w:firstRowFirstColumn="0" w:firstRowLastColumn="0" w:lastRowFirstColumn="0" w:lastRowLastColumn="0"/>
+            <w:tcW w:w="1629" w:type="dxa"/>
             <w:shd w:val="clear" w:color="auto" w:fill="00B0F0"/>
           </w:tcPr>
           <w:p>
@@ -3344,7 +3363,7 @@
           </w:tcPr>
           <w:p>
             <w:pPr>
-              <w:cnfStyle w:val="000000100000" w:firstRow="0" w:lastRow="0" w:firstColumn="0" w:lastColumn="0" w:oddVBand="0" w:evenVBand="0" w:oddHBand="1" w:evenHBand="0" w:firstRowFirstColumn="0" w:firstRowLastColumn="0" w:lastRowFirstColumn="0" w:lastRowLastColumn="0"/>
+              <w:cnfStyle w:val="000000000000" w:firstRow="0" w:lastRow="0" w:firstColumn="0" w:lastColumn="0" w:oddVBand="0" w:evenVBand="0" w:oddHBand="0" w:evenHBand="0" w:firstRowFirstColumn="0" w:firstRowLastColumn="0" w:lastRowFirstColumn="0" w:lastRowLastColumn="0"/>
               <w:rPr>
                 <w:color w:val="FF0000"/>
               </w:rPr>
@@ -3367,7 +3386,7 @@
           </w:tcPr>
           <w:p>
             <w:pPr>
-              <w:cnfStyle w:val="000000100000" w:firstRow="0" w:lastRow="0" w:firstColumn="0" w:lastColumn="0" w:oddVBand="0" w:evenVBand="0" w:oddHBand="1" w:evenHBand="0" w:firstRowFirstColumn="0" w:firstRowLastColumn="0" w:lastRowFirstColumn="0" w:lastRowLastColumn="0"/>
+              <w:cnfStyle w:val="000000000000" w:firstRow="0" w:lastRow="0" w:firstColumn="0" w:lastColumn="0" w:oddVBand="0" w:evenVBand="0" w:oddHBand="0" w:evenHBand="0" w:firstRowFirstColumn="0" w:firstRowLastColumn="0" w:lastRowFirstColumn="0" w:lastRowLastColumn="0"/>
               <w:rPr>
                 <w:color w:val="FF0000"/>
               </w:rPr>
@@ -3376,6 +3395,9 @@
         </w:tc>
       </w:tr>
       <w:tr>
+        <w:trPr>
+          <w:cnfStyle w:val="000000100000" w:firstRow="0" w:lastRow="0" w:firstColumn="0" w:lastColumn="0" w:oddVBand="0" w:evenVBand="0" w:oddHBand="1" w:evenHBand="0" w:firstRowFirstColumn="0" w:firstRowLastColumn="0" w:lastRowFirstColumn="0" w:lastRowLastColumn="0"/>
+        </w:trPr>
         <w:tc>
           <w:tcPr>
             <w:cnfStyle w:val="001000000000" w:firstRow="0" w:lastRow="0" w:firstColumn="1" w:lastColumn="0" w:oddVBand="0" w:evenVBand="0" w:oddHBand="0" w:evenHBand="0" w:firstRowFirstColumn="0" w:firstRowLastColumn="0" w:lastRowFirstColumn="0" w:lastRowLastColumn="0"/>
@@ -3406,7 +3428,7 @@
           </w:tcPr>
           <w:p>
             <w:pPr>
-              <w:cnfStyle w:val="000000000000" w:firstRow="0" w:lastRow="0" w:firstColumn="0" w:lastColumn="0" w:oddVBand="0" w:evenVBand="0" w:oddHBand="0" w:evenHBand="0" w:firstRowFirstColumn="0" w:firstRowLastColumn="0" w:lastRowFirstColumn="0" w:lastRowLastColumn="0"/>
+              <w:cnfStyle w:val="000000100000" w:firstRow="0" w:lastRow="0" w:firstColumn="0" w:lastColumn="0" w:oddVBand="0" w:evenVBand="0" w:oddHBand="1" w:evenHBand="0" w:firstRowFirstColumn="0" w:firstRowLastColumn="0" w:lastRowFirstColumn="0" w:lastRowLastColumn="0"/>
               <w:rPr>
                 <w:b/>
                 <w:bCs/>
@@ -3425,7 +3447,7 @@
           </w:tcPr>
           <w:p>
             <w:pPr>
-              <w:cnfStyle w:val="000000000000" w:firstRow="0" w:lastRow="0" w:firstColumn="0" w:lastColumn="0" w:oddVBand="0" w:evenVBand="0" w:oddHBand="0" w:evenHBand="0" w:firstRowFirstColumn="0" w:firstRowLastColumn="0" w:lastRowFirstColumn="0" w:lastRowLastColumn="0"/>
+              <w:cnfStyle w:val="000000100000" w:firstRow="0" w:lastRow="0" w:firstColumn="0" w:lastColumn="0" w:oddVBand="0" w:evenVBand="0" w:oddHBand="1" w:evenHBand="0" w:firstRowFirstColumn="0" w:firstRowLastColumn="0" w:lastRowFirstColumn="0" w:lastRowLastColumn="0"/>
               <w:rPr>
                 <w:color w:val="FF0000"/>
               </w:rPr>

</xml_diff>

<commit_message>
Revision of Figures 1-3
</commit_message>
<xml_diff>
--- a/Experiment list.docx
+++ b/Experiment list.docx
@@ -1063,7 +1063,15 @@
               <w:cnfStyle w:val="000000100000" w:firstRow="0" w:lastRow="0" w:firstColumn="0" w:lastColumn="0" w:oddVBand="0" w:evenVBand="0" w:oddHBand="1" w:evenHBand="0" w:firstRowFirstColumn="0" w:firstRowLastColumn="0" w:lastRowFirstColumn="0" w:lastRowLastColumn="0"/>
             </w:pPr>
             <w:r>
-              <w:t>Sanity check for inhibitory input – ensure spike occurs appropriately.</w:t>
+              <w:t xml:space="preserve">Sanity </w:t>
+            </w:r>
+            <w:proofErr w:type="gramStart"/>
+            <w:r>
+              <w:t>check</w:t>
+            </w:r>
+            <w:proofErr w:type="gramEnd"/>
+            <w:r>
+              <w:t xml:space="preserve"> for inhibitory input – ensure spike occurs appropriately.</w:t>
             </w:r>
           </w:p>
           <w:p>
@@ -1153,7 +1161,15 @@
               <w:cnfStyle w:val="000000000000" w:firstRow="0" w:lastRow="0" w:firstColumn="0" w:lastColumn="0" w:oddVBand="0" w:evenVBand="0" w:oddHBand="0" w:evenHBand="0" w:firstRowFirstColumn="0" w:firstRowLastColumn="0" w:lastRowFirstColumn="0" w:lastRowLastColumn="0"/>
             </w:pPr>
             <w:r>
-              <w:t>Same setup as Experiment C1 just for a longer run time.</w:t>
+              <w:t xml:space="preserve">Same setup as Experiment C1 just for a longer </w:t>
+            </w:r>
+            <w:proofErr w:type="gramStart"/>
+            <w:r>
+              <w:t>run</w:t>
+            </w:r>
+            <w:proofErr w:type="gramEnd"/>
+            <w:r>
+              <w:t xml:space="preserve"> time.</w:t>
             </w:r>
           </w:p>
           <w:p>
@@ -1661,7 +1677,15 @@
             </w:pPr>
             <w:r>
               <w:lastRenderedPageBreak/>
-              <w:t>Voltage increase by 8mV and there is a small chloride driving force difference of 0.08mV</w:t>
+              <w:t xml:space="preserve">Voltage </w:t>
+            </w:r>
+            <w:proofErr w:type="gramStart"/>
+            <w:r>
+              <w:t>increase</w:t>
+            </w:r>
+            <w:proofErr w:type="gramEnd"/>
+            <w:r>
+              <w:t xml:space="preserve"> by 8mV and there is a small chloride driving force difference of 0.08mV</w:t>
             </w:r>
           </w:p>
         </w:tc>
@@ -1770,7 +1794,21 @@
               <w:rPr>
                 <w:color w:val="000000" w:themeColor="text1"/>
               </w:rPr>
-              <w:t xml:space="preserve">Final voltage increase by +- 27mV and decrease in driving force by 3.5mV. </w:t>
+              <w:t xml:space="preserve">Final voltage </w:t>
+            </w:r>
+            <w:proofErr w:type="gramStart"/>
+            <w:r>
+              <w:rPr>
+                <w:color w:val="000000" w:themeColor="text1"/>
+              </w:rPr>
+              <w:t>increase</w:t>
+            </w:r>
+            <w:proofErr w:type="gramEnd"/>
+            <w:r>
+              <w:rPr>
+                <w:color w:val="000000" w:themeColor="text1"/>
+              </w:rPr>
+              <w:t xml:space="preserve"> by +- 27mV and decrease in driving force by 3.5mV. </w:t>
             </w:r>
           </w:p>
           <w:p>
@@ -2653,7 +2691,15 @@
               </w:rPr>
             </w:pPr>
             <w:r>
-              <w:t>Definitely need to increase the simulation time to get to a steady state.. possibly to 30 seconds.</w:t>
+              <w:t xml:space="preserve">Definitely need to increase the simulation time to get to a steady </w:t>
+            </w:r>
+            <w:proofErr w:type="gramStart"/>
+            <w:r>
+              <w:t>state..</w:t>
+            </w:r>
+            <w:proofErr w:type="gramEnd"/>
+            <w:r>
+              <w:t xml:space="preserve"> possibly to 30 seconds.</w:t>
             </w:r>
           </w:p>
         </w:tc>
@@ -3039,10 +3085,7 @@
               </w:rPr>
             </w:pPr>
             <w:r>
-              <w:rPr>
-                <w:color w:val="FF0000"/>
-              </w:rPr>
-              <w:t>In progress on Beast</w:t>
+              <w:t>Complete</w:t>
             </w:r>
           </w:p>
         </w:tc>

</xml_diff>